<commit_message>
Dodani UML dijagrami i upute za korištenje aplikacije
</commit_message>
<xml_diff>
--- a/Documentation/Dokumentacija.docx
+++ b/Documentation/Dokumentacija.docx
@@ -1,6 +1,6 @@
 
 <file path=word/document.xml><?xml version="1.0" encoding="utf-8"?>
-<w:document xmlns:wpc="http://schemas.microsoft.com/office/word/2010/wordprocessingCanvas" xmlns:cx="http://schemas.microsoft.com/office/drawing/2014/chartex" xmlns:cx1="http://schemas.microsoft.com/office/drawing/2015/9/8/chartex" xmlns:cx2="http://schemas.microsoft.com/office/drawing/2015/10/21/chartex" xmlns:cx3="http://schemas.microsoft.com/office/drawing/2016/5/9/chartex" xmlns:cx4="http://schemas.microsoft.com/office/drawing/2016/5/10/chartex" xmlns:cx5="http://schemas.microsoft.com/office/drawing/2016/5/11/chartex" xmlns:cx6="http://schemas.microsoft.com/office/drawing/2016/5/12/chartex" xmlns:cx7="http://schemas.microsoft.com/office/drawing/2016/5/13/chartex" xmlns:cx8="http://schemas.microsoft.com/office/drawing/2016/5/14/chartex" xmlns:mc="http://schemas.openxmlformats.org/markup-compatibility/2006" xmlns:aink="http://schemas.microsoft.com/office/drawing/2016/ink" xmlns:am3d="http://schemas.microsoft.com/office/drawing/2017/model3d" xmlns:o="urn:schemas-microsoft-com:office:office" xmlns:oel="http://schemas.microsoft.com/office/2019/extlst" xmlns:r="http://schemas.openxmlformats.org/officeDocument/2006/relationships" xmlns:m="http://schemas.openxmlformats.org/officeDocument/2006/math" xmlns:v="urn:schemas-microsoft-com:vml" xmlns:wp14="http://schemas.microsoft.com/office/word/2010/wordprocessingDrawing" xmlns:wp="http://schemas.openxmlformats.org/drawingml/2006/wordprocessingDrawing" xmlns:w10="urn:schemas-microsoft-com:office:word" xmlns:w="http://schemas.openxmlformats.org/wordprocessingml/2006/main" xmlns:w14="http://schemas.microsoft.com/office/word/2010/wordml" xmlns:w15="http://schemas.microsoft.com/office/word/2012/wordml" xmlns:w16cex="http://schemas.microsoft.com/office/word/2018/wordml/cex" xmlns:w16cid="http://schemas.microsoft.com/office/word/2016/wordml/cid" xmlns:w16="http://schemas.microsoft.com/office/word/2018/wordml" xmlns:w16sdtdh="http://schemas.microsoft.com/office/word/2020/wordml/sdtdatahash" xmlns:w16se="http://schemas.microsoft.com/office/word/2015/wordml/symex" xmlns:wpg="http://schemas.microsoft.com/office/word/2010/wordprocessingGroup" xmlns:wpi="http://schemas.microsoft.com/office/word/2010/wordprocessingInk" xmlns:wne="http://schemas.microsoft.com/office/word/2006/wordml" xmlns:wps="http://schemas.microsoft.com/office/word/2010/wordprocessingShape" mc:Ignorable="w14 w15 w16se w16cid w16 w16cex w16sdtdh wp14">
+<w:document xmlns:wpc="http://schemas.microsoft.com/office/word/2010/wordprocessingCanvas" xmlns:cx="http://schemas.microsoft.com/office/drawing/2014/chartex" xmlns:cx1="http://schemas.microsoft.com/office/drawing/2015/9/8/chartex" xmlns:cx2="http://schemas.microsoft.com/office/drawing/2015/10/21/chartex" xmlns:cx3="http://schemas.microsoft.com/office/drawing/2016/5/9/chartex" xmlns:cx4="http://schemas.microsoft.com/office/drawing/2016/5/10/chartex" xmlns:cx5="http://schemas.microsoft.com/office/drawing/2016/5/11/chartex" xmlns:cx6="http://schemas.microsoft.com/office/drawing/2016/5/12/chartex" xmlns:cx7="http://schemas.microsoft.com/office/drawing/2016/5/13/chartex" xmlns:cx8="http://schemas.microsoft.com/office/drawing/2016/5/14/chartex" xmlns:mc="http://schemas.openxmlformats.org/markup-compatibility/2006" xmlns:aink="http://schemas.microsoft.com/office/drawing/2016/ink" xmlns:am3d="http://schemas.microsoft.com/office/drawing/2017/model3d" xmlns:o="urn:schemas-microsoft-com:office:office" xmlns:r="http://schemas.openxmlformats.org/officeDocument/2006/relationships" xmlns:m="http://schemas.openxmlformats.org/officeDocument/2006/math" xmlns:v="urn:schemas-microsoft-com:vml" xmlns:wp14="http://schemas.microsoft.com/office/word/2010/wordprocessingDrawing" xmlns:wp="http://schemas.openxmlformats.org/drawingml/2006/wordprocessingDrawing" xmlns:w10="urn:schemas-microsoft-com:office:word" xmlns:w="http://schemas.openxmlformats.org/wordprocessingml/2006/main" xmlns:w14="http://schemas.microsoft.com/office/word/2010/wordml" xmlns:w15="http://schemas.microsoft.com/office/word/2012/wordml" xmlns:w16cex="http://schemas.microsoft.com/office/word/2018/wordml/cex" xmlns:w16cid="http://schemas.microsoft.com/office/word/2016/wordml/cid" xmlns:w16="http://schemas.microsoft.com/office/word/2018/wordml" xmlns:w16sdtdh="http://schemas.microsoft.com/office/word/2020/wordml/sdtdatahash" xmlns:w16se="http://schemas.microsoft.com/office/word/2015/wordml/symex" xmlns:wpg="http://schemas.microsoft.com/office/word/2010/wordprocessingGroup" xmlns:wpi="http://schemas.microsoft.com/office/word/2010/wordprocessingInk" xmlns:wne="http://schemas.microsoft.com/office/word/2006/wordml" xmlns:wps="http://schemas.microsoft.com/office/word/2010/wordprocessingShape" mc:Ignorable="w14 w15 w16se w16cid w16 w16cex w16sdtdh wp14">
   <w:body>
     <w:p>
       <w:pPr>
@@ -406,47 +406,7 @@
           <w:szCs w:val="28"/>
           <w:lang w:val="bs" w:eastAsia="en-US"/>
         </w:rPr>
-        <w:t>Komunikacija</w:t>
-      </w:r>
-      <w:r>
-        <w:rPr>
-          <w:b/>
-          <w:bCs/>
-          <w:sz w:val="28"/>
-          <w:szCs w:val="28"/>
-          <w:lang w:val="bs" w:eastAsia="en-US"/>
-        </w:rPr>
-        <w:t xml:space="preserve"> </w:t>
-      </w:r>
-      <w:r>
-        <w:rPr>
-          <w:b/>
-          <w:bCs/>
-          <w:sz w:val="28"/>
-          <w:szCs w:val="28"/>
-          <w:lang w:val="bs" w:eastAsia="en-US"/>
-        </w:rPr>
-        <w:t>kao</w:t>
-      </w:r>
-      <w:r>
-        <w:rPr>
-          <w:b/>
-          <w:bCs/>
-          <w:sz w:val="28"/>
-          <w:szCs w:val="28"/>
-          <w:lang w:val="bs" w:eastAsia="en-US"/>
-        </w:rPr>
-        <w:t xml:space="preserve"> </w:t>
-      </w:r>
-      <w:r>
-        <w:rPr>
-          <w:b/>
-          <w:bCs/>
-          <w:sz w:val="28"/>
-          <w:szCs w:val="28"/>
-          <w:lang w:val="bs" w:eastAsia="en-US"/>
-        </w:rPr>
-        <w:t>app</w:t>
+        <w:t>Komunikacija kao app</w:t>
       </w:r>
       <w:bookmarkEnd w:id="0"/>
     </w:p>
@@ -990,6 +950,11 @@
     </w:p>
     <w:sdt>
       <w:sdtPr>
+        <w:rPr>
+          <w:rFonts w:asciiTheme="minorHAnsi" w:eastAsiaTheme="minorEastAsia" w:hAnsiTheme="minorHAnsi" w:cstheme="minorBidi"/>
+          <w:b w:val="0"/>
+          <w:szCs w:val="24"/>
+        </w:rPr>
         <w:id w:val="-2022541193"/>
         <w:docPartObj>
           <w:docPartGallery w:val="Table of Contents"/>
@@ -998,10 +963,8 @@
       </w:sdtPr>
       <w:sdtEndPr>
         <w:rPr>
-          <w:rFonts w:asciiTheme="minorHAnsi" w:eastAsiaTheme="minorEastAsia" w:hAnsiTheme="minorHAnsi" w:cstheme="minorBidi"/>
           <w:bCs/>
           <w:noProof/>
-          <w:szCs w:val="24"/>
         </w:rPr>
       </w:sdtEndPr>
       <w:sdtContent>
@@ -2883,6 +2846,1300 @@
     </w:p>
     <w:p>
       <w:pPr>
+        <w:rPr>
+          <w:rFonts w:asciiTheme="majorHAnsi" w:eastAsiaTheme="majorEastAsia" w:hAnsiTheme="majorHAnsi" w:cstheme="majorBidi"/>
+          <w:b/>
+          <w:bCs/>
+          <w:noProof/>
+          <w:lang w:val="hr-BA"/>
+        </w:rPr>
+      </w:pPr>
+      <w:r>
+        <w:rPr>
+          <w:b/>
+          <w:bCs/>
+          <w:noProof/>
+          <w:lang w:val="hr-BA"/>
+        </w:rPr>
+        <w:br w:type="page"/>
+      </w:r>
+    </w:p>
+    <w:p>
+      <w:pPr>
+        <w:pStyle w:val="Title"/>
+        <w:jc w:val="left"/>
+        <w:rPr>
+          <w:b/>
+          <w:bCs/>
+          <w:noProof/>
+          <w:lang w:val="hr-BA"/>
+        </w:rPr>
+      </w:pPr>
+      <w:r>
+        <w:rPr>
+          <w:b/>
+          <w:bCs/>
+          <w:noProof/>
+          <w:lang w:val="hr-BA"/>
+        </w:rPr>
+        <w:lastRenderedPageBreak/>
+        <w:t>UML</w:t>
+      </w:r>
+    </w:p>
+    <w:p>
+      <w:pPr>
+        <w:pStyle w:val="Title"/>
+        <w:keepNext/>
+        <w:jc w:val="left"/>
+      </w:pPr>
+      <w:r>
+        <w:rPr>
+          <w:noProof/>
+        </w:rPr>
+        <w:drawing>
+          <wp:inline distT="0" distB="0" distL="0" distR="0" wp14:anchorId="7D052244" wp14:editId="1DFB0010">
+            <wp:extent cx="5943600" cy="5685790"/>
+            <wp:effectExtent l="0" t="0" r="0" b="0"/>
+            <wp:docPr id="2" name="Picture 2"/>
+            <wp:cNvGraphicFramePr>
+              <a:graphicFrameLocks xmlns:a="http://schemas.openxmlformats.org/drawingml/2006/main" noChangeAspect="1"/>
+            </wp:cNvGraphicFramePr>
+            <a:graphic xmlns:a="http://schemas.openxmlformats.org/drawingml/2006/main">
+              <a:graphicData uri="http://schemas.openxmlformats.org/drawingml/2006/picture">
+                <pic:pic xmlns:pic="http://schemas.openxmlformats.org/drawingml/2006/picture">
+                  <pic:nvPicPr>
+                    <pic:cNvPr id="1" name=""/>
+                    <pic:cNvPicPr/>
+                  </pic:nvPicPr>
+                  <pic:blipFill>
+                    <a:blip r:embed="rId15"/>
+                    <a:stretch>
+                      <a:fillRect/>
+                    </a:stretch>
+                  </pic:blipFill>
+                  <pic:spPr>
+                    <a:xfrm>
+                      <a:off x="0" y="0"/>
+                      <a:ext cx="5943600" cy="5685790"/>
+                    </a:xfrm>
+                    <a:prstGeom prst="rect">
+                      <a:avLst/>
+                    </a:prstGeom>
+                  </pic:spPr>
+                </pic:pic>
+              </a:graphicData>
+            </a:graphic>
+          </wp:inline>
+        </w:drawing>
+      </w:r>
+    </w:p>
+    <w:p>
+      <w:pPr>
+        <w:pStyle w:val="Caption"/>
+        <w:jc w:val="center"/>
+      </w:pPr>
+      <w:proofErr w:type="spellStart"/>
+      <w:r>
+        <w:t>Slika</w:t>
+      </w:r>
+      <w:proofErr w:type="spellEnd"/>
+      <w:r>
+        <w:t xml:space="preserve"> </w:t>
+      </w:r>
+      <w:fldSimple w:instr=" SEQ Slika \* ARABIC ">
+        <w:r>
+          <w:rPr>
+            <w:noProof/>
+          </w:rPr>
+          <w:t>5</w:t>
+        </w:r>
+      </w:fldSimple>
+      <w:r>
+        <w:t xml:space="preserve">. Use Case </w:t>
+      </w:r>
+      <w:proofErr w:type="spellStart"/>
+      <w:r>
+        <w:t>dijagram</w:t>
+      </w:r>
+      <w:proofErr w:type="spellEnd"/>
+    </w:p>
+    <w:p>
+      <w:pPr>
+        <w:ind w:firstLine="0"/>
+        <w:jc w:val="both"/>
+      </w:pPr>
+      <w:r>
+        <w:t xml:space="preserve">Na </w:t>
+      </w:r>
+      <w:proofErr w:type="spellStart"/>
+      <w:r>
+        <w:t>slici</w:t>
+      </w:r>
+      <w:proofErr w:type="spellEnd"/>
+      <w:r>
+        <w:t xml:space="preserve"> 5. </w:t>
+      </w:r>
+      <w:proofErr w:type="spellStart"/>
+      <w:r>
+        <w:t>prikazan</w:t>
+      </w:r>
+      <w:proofErr w:type="spellEnd"/>
+      <w:r>
+        <w:t xml:space="preserve"> je use case </w:t>
+      </w:r>
+      <w:proofErr w:type="spellStart"/>
+      <w:r>
+        <w:t>dijagram</w:t>
+      </w:r>
+      <w:proofErr w:type="spellEnd"/>
+      <w:r>
+        <w:t xml:space="preserve"> za </w:t>
+      </w:r>
+      <w:proofErr w:type="spellStart"/>
+      <w:r>
+        <w:t>aplikaciju</w:t>
+      </w:r>
+      <w:proofErr w:type="spellEnd"/>
+      <w:r>
+        <w:t xml:space="preserve">. </w:t>
+      </w:r>
+      <w:proofErr w:type="spellStart"/>
+      <w:r>
+        <w:t>Korisnik</w:t>
+      </w:r>
+      <w:proofErr w:type="spellEnd"/>
+      <w:r>
+        <w:t xml:space="preserve"> </w:t>
+      </w:r>
+      <w:proofErr w:type="spellStart"/>
+      <w:r>
+        <w:t>prilikom</w:t>
+      </w:r>
+      <w:proofErr w:type="spellEnd"/>
+      <w:r>
+        <w:t xml:space="preserve"> </w:t>
+      </w:r>
+      <w:proofErr w:type="spellStart"/>
+      <w:r>
+        <w:t>dolaska</w:t>
+      </w:r>
+      <w:proofErr w:type="spellEnd"/>
+      <w:r>
+        <w:t xml:space="preserve"> </w:t>
+      </w:r>
+      <w:proofErr w:type="spellStart"/>
+      <w:r>
+        <w:t>na</w:t>
+      </w:r>
+      <w:proofErr w:type="spellEnd"/>
+      <w:r>
+        <w:t xml:space="preserve"> </w:t>
+      </w:r>
+      <w:proofErr w:type="gramStart"/>
+      <w:r>
+        <w:t>Home</w:t>
+      </w:r>
+      <w:proofErr w:type="gramEnd"/>
+      <w:r>
+        <w:t xml:space="preserve"> page </w:t>
+      </w:r>
+      <w:proofErr w:type="spellStart"/>
+      <w:r>
+        <w:t>staranice</w:t>
+      </w:r>
+      <w:proofErr w:type="spellEnd"/>
+      <w:r>
+        <w:t xml:space="preserve"> </w:t>
+      </w:r>
+      <w:proofErr w:type="spellStart"/>
+      <w:r>
+        <w:t>ima</w:t>
+      </w:r>
+      <w:proofErr w:type="spellEnd"/>
+      <w:r>
+        <w:t xml:space="preserve"> </w:t>
+      </w:r>
+      <w:proofErr w:type="spellStart"/>
+      <w:r>
+        <w:t>mogućnost</w:t>
+      </w:r>
+      <w:proofErr w:type="spellEnd"/>
+      <w:r>
+        <w:t xml:space="preserve"> da </w:t>
+      </w:r>
+      <w:proofErr w:type="spellStart"/>
+      <w:r>
+        <w:t>napravi</w:t>
+      </w:r>
+      <w:proofErr w:type="spellEnd"/>
+      <w:r>
+        <w:t xml:space="preserve"> </w:t>
+      </w:r>
+      <w:proofErr w:type="spellStart"/>
+      <w:r>
+        <w:t>sobu</w:t>
+      </w:r>
+      <w:proofErr w:type="spellEnd"/>
+      <w:r>
+        <w:t xml:space="preserve">, </w:t>
+      </w:r>
+      <w:proofErr w:type="spellStart"/>
+      <w:r>
+        <w:t>pretraži</w:t>
+      </w:r>
+      <w:proofErr w:type="spellEnd"/>
+      <w:r>
+        <w:t xml:space="preserve"> </w:t>
+      </w:r>
+      <w:proofErr w:type="spellStart"/>
+      <w:r>
+        <w:t>sobi</w:t>
+      </w:r>
+      <w:proofErr w:type="spellEnd"/>
+      <w:r>
+        <w:t xml:space="preserve"> </w:t>
+      </w:r>
+      <w:proofErr w:type="spellStart"/>
+      <w:r>
+        <w:t>i</w:t>
+      </w:r>
+      <w:proofErr w:type="spellEnd"/>
+      <w:r>
+        <w:t xml:space="preserve"> </w:t>
+      </w:r>
+      <w:proofErr w:type="spellStart"/>
+      <w:r>
+        <w:t>istoj</w:t>
+      </w:r>
+      <w:proofErr w:type="spellEnd"/>
+      <w:r>
+        <w:t xml:space="preserve"> se </w:t>
+      </w:r>
+      <w:proofErr w:type="spellStart"/>
+      <w:r>
+        <w:t>pridruži</w:t>
+      </w:r>
+      <w:proofErr w:type="spellEnd"/>
+      <w:r>
+        <w:t xml:space="preserve">. </w:t>
+      </w:r>
+      <w:proofErr w:type="spellStart"/>
+      <w:r>
+        <w:t>Također</w:t>
+      </w:r>
+      <w:proofErr w:type="spellEnd"/>
+      <w:r>
+        <w:t xml:space="preserve">, </w:t>
+      </w:r>
+      <w:proofErr w:type="spellStart"/>
+      <w:r>
+        <w:t>korisnik</w:t>
+      </w:r>
+      <w:proofErr w:type="spellEnd"/>
+      <w:r>
+        <w:t xml:space="preserve"> </w:t>
+      </w:r>
+      <w:proofErr w:type="spellStart"/>
+      <w:r>
+        <w:t>može</w:t>
+      </w:r>
+      <w:proofErr w:type="spellEnd"/>
+      <w:r>
+        <w:t xml:space="preserve"> da </w:t>
+      </w:r>
+      <w:proofErr w:type="spellStart"/>
+      <w:r>
+        <w:t>pošalje</w:t>
+      </w:r>
+      <w:proofErr w:type="spellEnd"/>
+      <w:r>
+        <w:t xml:space="preserve"> </w:t>
+      </w:r>
+      <w:proofErr w:type="spellStart"/>
+      <w:r>
+        <w:t>datoteku</w:t>
+      </w:r>
+      <w:proofErr w:type="spellEnd"/>
+      <w:r>
+        <w:t xml:space="preserve"> </w:t>
+      </w:r>
+      <w:proofErr w:type="spellStart"/>
+      <w:r>
+        <w:t>i</w:t>
+      </w:r>
+      <w:proofErr w:type="spellEnd"/>
+      <w:r>
+        <w:t xml:space="preserve"> </w:t>
+      </w:r>
+      <w:proofErr w:type="spellStart"/>
+      <w:r>
+        <w:t>preuzme</w:t>
+      </w:r>
+      <w:proofErr w:type="spellEnd"/>
+      <w:r>
+        <w:t xml:space="preserve"> </w:t>
+      </w:r>
+      <w:proofErr w:type="spellStart"/>
+      <w:r>
+        <w:t>istu</w:t>
+      </w:r>
+      <w:proofErr w:type="spellEnd"/>
+      <w:r>
+        <w:t xml:space="preserve">. </w:t>
+      </w:r>
+      <w:proofErr w:type="spellStart"/>
+      <w:r>
+        <w:t>Prilikom</w:t>
+      </w:r>
+      <w:proofErr w:type="spellEnd"/>
+      <w:r>
+        <w:t xml:space="preserve"> </w:t>
+      </w:r>
+      <w:proofErr w:type="spellStart"/>
+      <w:r>
+        <w:t>pridruživanja</w:t>
+      </w:r>
+      <w:proofErr w:type="spellEnd"/>
+      <w:r>
+        <w:t xml:space="preserve"> </w:t>
+      </w:r>
+      <w:proofErr w:type="spellStart"/>
+      <w:r>
+        <w:t>sobi</w:t>
+      </w:r>
+      <w:proofErr w:type="spellEnd"/>
+      <w:r>
+        <w:t xml:space="preserve">, </w:t>
+      </w:r>
+      <w:proofErr w:type="spellStart"/>
+      <w:r>
+        <w:t>šalje</w:t>
+      </w:r>
+      <w:proofErr w:type="spellEnd"/>
+      <w:r>
+        <w:t xml:space="preserve"> se </w:t>
+      </w:r>
+      <w:proofErr w:type="spellStart"/>
+      <w:r>
+        <w:t>zahtjev</w:t>
+      </w:r>
+      <w:proofErr w:type="spellEnd"/>
+      <w:r>
+        <w:t xml:space="preserve"> za </w:t>
+      </w:r>
+      <w:proofErr w:type="spellStart"/>
+      <w:r>
+        <w:t>poziv</w:t>
+      </w:r>
+      <w:proofErr w:type="spellEnd"/>
+      <w:r>
+        <w:t xml:space="preserve"> koji </w:t>
+      </w:r>
+      <w:proofErr w:type="spellStart"/>
+      <w:r>
+        <w:t>korisnik</w:t>
+      </w:r>
+      <w:proofErr w:type="spellEnd"/>
+      <w:r>
+        <w:t xml:space="preserve"> </w:t>
+      </w:r>
+      <w:proofErr w:type="spellStart"/>
+      <w:r>
+        <w:t>može</w:t>
+      </w:r>
+      <w:proofErr w:type="spellEnd"/>
+      <w:r>
+        <w:t xml:space="preserve"> da </w:t>
+      </w:r>
+      <w:proofErr w:type="spellStart"/>
+      <w:r>
+        <w:t>prihvati</w:t>
+      </w:r>
+      <w:proofErr w:type="spellEnd"/>
+      <w:r>
+        <w:t xml:space="preserve"> </w:t>
+      </w:r>
+      <w:proofErr w:type="spellStart"/>
+      <w:r>
+        <w:t>ili</w:t>
+      </w:r>
+      <w:proofErr w:type="spellEnd"/>
+      <w:r>
+        <w:t xml:space="preserve"> </w:t>
+      </w:r>
+      <w:proofErr w:type="spellStart"/>
+      <w:r>
+        <w:t>odbije</w:t>
+      </w:r>
+      <w:proofErr w:type="spellEnd"/>
+      <w:r>
+        <w:t>.</w:t>
+      </w:r>
+    </w:p>
+    <w:p>
+      <w:pPr>
+        <w:ind w:firstLine="0"/>
+        <w:jc w:val="both"/>
+      </w:pPr>
+    </w:p>
+    <w:p>
+      <w:pPr>
+        <w:keepNext/>
+        <w:ind w:firstLine="0"/>
+        <w:jc w:val="both"/>
+      </w:pPr>
+      <w:r>
+        <w:rPr>
+          <w:noProof/>
+        </w:rPr>
+        <w:lastRenderedPageBreak/>
+        <w:drawing>
+          <wp:inline distT="0" distB="0" distL="0" distR="0" wp14:anchorId="26AD7CA7" wp14:editId="6893CF95">
+            <wp:extent cx="5562600" cy="5295900"/>
+            <wp:effectExtent l="0" t="0" r="0" b="0"/>
+            <wp:docPr id="14" name="Picture 14"/>
+            <wp:cNvGraphicFramePr>
+              <a:graphicFrameLocks xmlns:a="http://schemas.openxmlformats.org/drawingml/2006/main" noChangeAspect="1"/>
+            </wp:cNvGraphicFramePr>
+            <a:graphic xmlns:a="http://schemas.openxmlformats.org/drawingml/2006/main">
+              <a:graphicData uri="http://schemas.openxmlformats.org/drawingml/2006/picture">
+                <pic:pic xmlns:pic="http://schemas.openxmlformats.org/drawingml/2006/picture">
+                  <pic:nvPicPr>
+                    <pic:cNvPr id="1" name=""/>
+                    <pic:cNvPicPr/>
+                  </pic:nvPicPr>
+                  <pic:blipFill>
+                    <a:blip r:embed="rId16"/>
+                    <a:stretch>
+                      <a:fillRect/>
+                    </a:stretch>
+                  </pic:blipFill>
+                  <pic:spPr>
+                    <a:xfrm>
+                      <a:off x="0" y="0"/>
+                      <a:ext cx="5562600" cy="5295900"/>
+                    </a:xfrm>
+                    <a:prstGeom prst="rect">
+                      <a:avLst/>
+                    </a:prstGeom>
+                  </pic:spPr>
+                </pic:pic>
+              </a:graphicData>
+            </a:graphic>
+          </wp:inline>
+        </w:drawing>
+      </w:r>
+    </w:p>
+    <w:p>
+      <w:pPr>
+        <w:pStyle w:val="Caption"/>
+        <w:jc w:val="center"/>
+      </w:pPr>
+      <w:proofErr w:type="spellStart"/>
+      <w:r>
+        <w:t>Slika</w:t>
+      </w:r>
+      <w:proofErr w:type="spellEnd"/>
+      <w:r>
+        <w:t xml:space="preserve"> </w:t>
+      </w:r>
+      <w:fldSimple w:instr=" SEQ Slika \* ARABIC ">
+        <w:r>
+          <w:rPr>
+            <w:noProof/>
+          </w:rPr>
+          <w:t>6</w:t>
+        </w:r>
+      </w:fldSimple>
+      <w:r>
+        <w:t xml:space="preserve">. </w:t>
+      </w:r>
+      <w:proofErr w:type="spellStart"/>
+      <w:r>
+        <w:t>Sekvencijalni</w:t>
+      </w:r>
+      <w:proofErr w:type="spellEnd"/>
+      <w:r>
+        <w:t xml:space="preserve"> </w:t>
+      </w:r>
+      <w:proofErr w:type="spellStart"/>
+      <w:r>
+        <w:t>dijagram</w:t>
+      </w:r>
+      <w:proofErr w:type="spellEnd"/>
+      <w:r>
+        <w:t xml:space="preserve"> </w:t>
+      </w:r>
+      <w:proofErr w:type="spellStart"/>
+      <w:r>
+        <w:t>prihvatanja</w:t>
+      </w:r>
+      <w:proofErr w:type="spellEnd"/>
+      <w:r>
+        <w:t xml:space="preserve"> </w:t>
+      </w:r>
+      <w:proofErr w:type="spellStart"/>
+      <w:r>
+        <w:t>poziva</w:t>
+      </w:r>
+      <w:proofErr w:type="spellEnd"/>
+      <w:r>
+        <w:t xml:space="preserve"> </w:t>
+      </w:r>
+      <w:proofErr w:type="spellStart"/>
+      <w:r>
+        <w:t>i</w:t>
+      </w:r>
+      <w:proofErr w:type="spellEnd"/>
+      <w:r>
+        <w:t xml:space="preserve"> </w:t>
+      </w:r>
+      <w:proofErr w:type="spellStart"/>
+      <w:r>
+        <w:t>komunikacije</w:t>
+      </w:r>
+      <w:proofErr w:type="spellEnd"/>
+    </w:p>
+    <w:p>
+      <w:pPr>
+        <w:ind w:firstLine="0"/>
+        <w:jc w:val="both"/>
+      </w:pPr>
+      <w:r>
+        <w:t xml:space="preserve">Na </w:t>
+      </w:r>
+      <w:proofErr w:type="spellStart"/>
+      <w:r>
+        <w:t>slici</w:t>
+      </w:r>
+      <w:proofErr w:type="spellEnd"/>
+      <w:r>
+        <w:t xml:space="preserve"> 6. je </w:t>
+      </w:r>
+      <w:proofErr w:type="spellStart"/>
+      <w:r>
+        <w:t>prikazan</w:t>
+      </w:r>
+      <w:proofErr w:type="spellEnd"/>
+      <w:r>
+        <w:t xml:space="preserve"> </w:t>
+      </w:r>
+      <w:proofErr w:type="spellStart"/>
+      <w:r>
+        <w:t>sekvencijalni</w:t>
+      </w:r>
+      <w:proofErr w:type="spellEnd"/>
+      <w:r>
+        <w:t xml:space="preserve"> </w:t>
+      </w:r>
+      <w:proofErr w:type="spellStart"/>
+      <w:r>
+        <w:t>dijagram</w:t>
+      </w:r>
+      <w:proofErr w:type="spellEnd"/>
+      <w:r>
+        <w:t xml:space="preserve"> za </w:t>
+      </w:r>
+      <w:proofErr w:type="spellStart"/>
+      <w:r>
+        <w:t>uspostavljenu</w:t>
+      </w:r>
+      <w:proofErr w:type="spellEnd"/>
+      <w:r>
+        <w:t xml:space="preserve"> </w:t>
+      </w:r>
+      <w:proofErr w:type="spellStart"/>
+      <w:r>
+        <w:t>komunikaciju</w:t>
+      </w:r>
+      <w:proofErr w:type="spellEnd"/>
+      <w:r>
+        <w:t xml:space="preserve">. </w:t>
+      </w:r>
+      <w:proofErr w:type="spellStart"/>
+      <w:r>
+        <w:t>Kada</w:t>
+      </w:r>
+      <w:proofErr w:type="spellEnd"/>
+      <w:r>
+        <w:t xml:space="preserve"> </w:t>
+      </w:r>
+      <w:proofErr w:type="spellStart"/>
+      <w:r>
+        <w:t>korisnik</w:t>
+      </w:r>
+      <w:proofErr w:type="spellEnd"/>
+      <w:r>
+        <w:t xml:space="preserve"> </w:t>
+      </w:r>
+      <w:proofErr w:type="spellStart"/>
+      <w:r>
+        <w:t>napravi</w:t>
+      </w:r>
+      <w:proofErr w:type="spellEnd"/>
+      <w:r>
+        <w:t xml:space="preserve"> </w:t>
+      </w:r>
+      <w:proofErr w:type="spellStart"/>
+      <w:r>
+        <w:t>sobu</w:t>
+      </w:r>
+      <w:proofErr w:type="spellEnd"/>
+      <w:r>
+        <w:t xml:space="preserve">, </w:t>
+      </w:r>
+      <w:proofErr w:type="spellStart"/>
+      <w:r>
+        <w:t>drugi</w:t>
+      </w:r>
+      <w:proofErr w:type="spellEnd"/>
+      <w:r>
+        <w:t xml:space="preserve"> </w:t>
+      </w:r>
+      <w:proofErr w:type="spellStart"/>
+      <w:r>
+        <w:t>korisnici</w:t>
+      </w:r>
+      <w:proofErr w:type="spellEnd"/>
+      <w:r>
+        <w:t xml:space="preserve"> </w:t>
+      </w:r>
+      <w:proofErr w:type="spellStart"/>
+      <w:r>
+        <w:t>će</w:t>
+      </w:r>
+      <w:proofErr w:type="spellEnd"/>
+      <w:r>
+        <w:t xml:space="preserve"> je </w:t>
+      </w:r>
+      <w:proofErr w:type="spellStart"/>
+      <w:r>
+        <w:t>moći</w:t>
+      </w:r>
+      <w:proofErr w:type="spellEnd"/>
+      <w:r>
+        <w:t xml:space="preserve"> </w:t>
+      </w:r>
+      <w:proofErr w:type="spellStart"/>
+      <w:r>
+        <w:t>vidjeti</w:t>
+      </w:r>
+      <w:proofErr w:type="spellEnd"/>
+      <w:r>
+        <w:t xml:space="preserve">, </w:t>
+      </w:r>
+      <w:proofErr w:type="spellStart"/>
+      <w:r>
+        <w:t>te</w:t>
+      </w:r>
+      <w:proofErr w:type="spellEnd"/>
+      <w:r>
+        <w:t xml:space="preserve"> </w:t>
+      </w:r>
+      <w:proofErr w:type="spellStart"/>
+      <w:r>
+        <w:t>poslati</w:t>
+      </w:r>
+      <w:proofErr w:type="spellEnd"/>
+      <w:r>
+        <w:t xml:space="preserve"> </w:t>
+      </w:r>
+      <w:proofErr w:type="spellStart"/>
+      <w:r>
+        <w:t>zahtjev</w:t>
+      </w:r>
+      <w:proofErr w:type="spellEnd"/>
+      <w:r>
+        <w:t xml:space="preserve"> za </w:t>
+      </w:r>
+      <w:proofErr w:type="spellStart"/>
+      <w:r>
+        <w:t>pridruženje</w:t>
+      </w:r>
+      <w:proofErr w:type="spellEnd"/>
+      <w:r>
+        <w:t xml:space="preserve"> </w:t>
+      </w:r>
+      <w:proofErr w:type="spellStart"/>
+      <w:r>
+        <w:t>istoj</w:t>
+      </w:r>
+      <w:proofErr w:type="spellEnd"/>
+      <w:r>
+        <w:t xml:space="preserve">. </w:t>
+      </w:r>
+      <w:proofErr w:type="spellStart"/>
+      <w:r>
+        <w:t>Zatim</w:t>
+      </w:r>
+      <w:proofErr w:type="spellEnd"/>
+      <w:r>
+        <w:t xml:space="preserve"> </w:t>
+      </w:r>
+      <w:proofErr w:type="spellStart"/>
+      <w:r>
+        <w:t>kosinik</w:t>
+      </w:r>
+      <w:proofErr w:type="spellEnd"/>
+      <w:r>
+        <w:t xml:space="preserve"> koji je </w:t>
+      </w:r>
+      <w:proofErr w:type="spellStart"/>
+      <w:r>
+        <w:t>napravio</w:t>
+      </w:r>
+      <w:proofErr w:type="spellEnd"/>
+      <w:r>
+        <w:t xml:space="preserve"> </w:t>
+      </w:r>
+      <w:proofErr w:type="spellStart"/>
+      <w:r>
+        <w:t>sobu</w:t>
+      </w:r>
+      <w:proofErr w:type="spellEnd"/>
+      <w:r>
+        <w:t xml:space="preserve"> </w:t>
+      </w:r>
+      <w:proofErr w:type="spellStart"/>
+      <w:r>
+        <w:t>prihvata</w:t>
+      </w:r>
+      <w:proofErr w:type="spellEnd"/>
+      <w:r>
+        <w:t xml:space="preserve"> </w:t>
+      </w:r>
+      <w:proofErr w:type="spellStart"/>
+      <w:r>
+        <w:t>zahtjev</w:t>
+      </w:r>
+      <w:proofErr w:type="spellEnd"/>
+      <w:r>
+        <w:t xml:space="preserve"> </w:t>
+      </w:r>
+      <w:proofErr w:type="spellStart"/>
+      <w:r>
+        <w:t>te</w:t>
+      </w:r>
+      <w:proofErr w:type="spellEnd"/>
+      <w:r>
+        <w:t xml:space="preserve"> se </w:t>
+      </w:r>
+      <w:proofErr w:type="spellStart"/>
+      <w:r>
+        <w:t>komunikacija</w:t>
+      </w:r>
+      <w:proofErr w:type="spellEnd"/>
+      <w:r>
+        <w:t xml:space="preserve"> </w:t>
+      </w:r>
+      <w:proofErr w:type="spellStart"/>
+      <w:r>
+        <w:t>uspostavlja</w:t>
+      </w:r>
+      <w:proofErr w:type="spellEnd"/>
+      <w:r>
+        <w:t xml:space="preserve">. U </w:t>
+      </w:r>
+      <w:proofErr w:type="spellStart"/>
+      <w:r>
+        <w:t>toku</w:t>
+      </w:r>
+      <w:proofErr w:type="spellEnd"/>
+      <w:r>
+        <w:t xml:space="preserve"> </w:t>
+      </w:r>
+      <w:proofErr w:type="spellStart"/>
+      <w:r>
+        <w:t>trajanja</w:t>
+      </w:r>
+      <w:proofErr w:type="spellEnd"/>
+      <w:r>
+        <w:t xml:space="preserve"> </w:t>
+      </w:r>
+      <w:proofErr w:type="spellStart"/>
+      <w:r>
+        <w:t>komunikacije</w:t>
+      </w:r>
+      <w:proofErr w:type="spellEnd"/>
+      <w:r>
+        <w:t xml:space="preserve">, </w:t>
+      </w:r>
+      <w:proofErr w:type="spellStart"/>
+      <w:r>
+        <w:t>korisnici</w:t>
+      </w:r>
+      <w:proofErr w:type="spellEnd"/>
+      <w:r>
+        <w:t xml:space="preserve"> </w:t>
+      </w:r>
+      <w:proofErr w:type="spellStart"/>
+      <w:r>
+        <w:t>mogu</w:t>
+      </w:r>
+      <w:proofErr w:type="spellEnd"/>
+      <w:r>
+        <w:t xml:space="preserve"> da </w:t>
+      </w:r>
+      <w:proofErr w:type="spellStart"/>
+      <w:r>
+        <w:t>razmjenjuju</w:t>
+      </w:r>
+      <w:proofErr w:type="spellEnd"/>
+      <w:r>
+        <w:t xml:space="preserve"> </w:t>
+      </w:r>
+      <w:proofErr w:type="spellStart"/>
+      <w:r>
+        <w:t>datoteke</w:t>
+      </w:r>
+      <w:proofErr w:type="spellEnd"/>
+      <w:r>
+        <w:t xml:space="preserve">. </w:t>
+      </w:r>
+      <w:proofErr w:type="spellStart"/>
+      <w:r>
+        <w:t>Kada</w:t>
+      </w:r>
+      <w:proofErr w:type="spellEnd"/>
+      <w:r>
+        <w:t xml:space="preserve"> se </w:t>
+      </w:r>
+      <w:proofErr w:type="spellStart"/>
+      <w:r>
+        <w:t>datoteka</w:t>
+      </w:r>
+      <w:proofErr w:type="spellEnd"/>
+      <w:r>
+        <w:t xml:space="preserve"> </w:t>
+      </w:r>
+      <w:proofErr w:type="spellStart"/>
+      <w:r>
+        <w:t>uploaduje</w:t>
+      </w:r>
+      <w:proofErr w:type="spellEnd"/>
+      <w:r>
+        <w:t xml:space="preserve">, </w:t>
+      </w:r>
+      <w:proofErr w:type="spellStart"/>
+      <w:r>
+        <w:t>drugi</w:t>
+      </w:r>
+      <w:proofErr w:type="spellEnd"/>
+      <w:r>
+        <w:t xml:space="preserve"> </w:t>
+      </w:r>
+      <w:proofErr w:type="spellStart"/>
+      <w:r>
+        <w:t>korisnik</w:t>
+      </w:r>
+      <w:proofErr w:type="spellEnd"/>
+      <w:r>
+        <w:t xml:space="preserve"> </w:t>
+      </w:r>
+      <w:proofErr w:type="spellStart"/>
+      <w:r>
+        <w:t>ima</w:t>
+      </w:r>
+      <w:proofErr w:type="spellEnd"/>
+      <w:r>
+        <w:t xml:space="preserve"> </w:t>
+      </w:r>
+      <w:proofErr w:type="spellStart"/>
+      <w:r>
+        <w:t>mogućnost</w:t>
+      </w:r>
+      <w:proofErr w:type="spellEnd"/>
+      <w:r>
+        <w:t xml:space="preserve"> </w:t>
+      </w:r>
+      <w:proofErr w:type="spellStart"/>
+      <w:r>
+        <w:t>istu</w:t>
+      </w:r>
+      <w:proofErr w:type="spellEnd"/>
+      <w:r>
+        <w:t xml:space="preserve"> da </w:t>
+      </w:r>
+      <w:proofErr w:type="spellStart"/>
+      <w:r>
+        <w:t>preuzme</w:t>
+      </w:r>
+      <w:proofErr w:type="spellEnd"/>
+      <w:r>
+        <w:t>.</w:t>
+      </w:r>
+    </w:p>
+    <w:p>
+      <w:pPr>
+        <w:pStyle w:val="Title"/>
+        <w:jc w:val="left"/>
+        <w:rPr>
+          <w:b/>
+          <w:bCs/>
+          <w:noProof/>
+          <w:lang w:val="hr-BA"/>
+        </w:rPr>
+      </w:pPr>
+      <w:r>
+        <w:rPr>
+          <w:b/>
+          <w:bCs/>
+          <w:noProof/>
+          <w:lang w:val="hr-BA"/>
+        </w:rPr>
+        <w:br w:type="page"/>
+      </w:r>
+    </w:p>
+    <w:p>
+      <w:pPr>
+        <w:pStyle w:val="Title"/>
+        <w:keepNext/>
+        <w:jc w:val="left"/>
+      </w:pPr>
+      <w:r>
+        <w:rPr>
+          <w:noProof/>
+        </w:rPr>
+        <w:lastRenderedPageBreak/>
+        <w:drawing>
+          <wp:inline distT="0" distB="0" distL="0" distR="0" wp14:anchorId="2CFAA4FB" wp14:editId="6713A008">
+            <wp:extent cx="5943600" cy="3542030"/>
+            <wp:effectExtent l="0" t="0" r="0" b="1270"/>
+            <wp:docPr id="15" name="Picture 15"/>
+            <wp:cNvGraphicFramePr>
+              <a:graphicFrameLocks xmlns:a="http://schemas.openxmlformats.org/drawingml/2006/main" noChangeAspect="1"/>
+            </wp:cNvGraphicFramePr>
+            <a:graphic xmlns:a="http://schemas.openxmlformats.org/drawingml/2006/main">
+              <a:graphicData uri="http://schemas.openxmlformats.org/drawingml/2006/picture">
+                <pic:pic xmlns:pic="http://schemas.openxmlformats.org/drawingml/2006/picture">
+                  <pic:nvPicPr>
+                    <pic:cNvPr id="1" name=""/>
+                    <pic:cNvPicPr/>
+                  </pic:nvPicPr>
+                  <pic:blipFill>
+                    <a:blip r:embed="rId17"/>
+                    <a:stretch>
+                      <a:fillRect/>
+                    </a:stretch>
+                  </pic:blipFill>
+                  <pic:spPr>
+                    <a:xfrm>
+                      <a:off x="0" y="0"/>
+                      <a:ext cx="5943600" cy="3542030"/>
+                    </a:xfrm>
+                    <a:prstGeom prst="rect">
+                      <a:avLst/>
+                    </a:prstGeom>
+                  </pic:spPr>
+                </pic:pic>
+              </a:graphicData>
+            </a:graphic>
+          </wp:inline>
+        </w:drawing>
+      </w:r>
+    </w:p>
+    <w:p>
+      <w:pPr>
+        <w:pStyle w:val="Caption"/>
+        <w:jc w:val="center"/>
+      </w:pPr>
+      <w:proofErr w:type="spellStart"/>
+      <w:r>
+        <w:t>Slika</w:t>
+      </w:r>
+      <w:proofErr w:type="spellEnd"/>
+      <w:r>
+        <w:t xml:space="preserve"> </w:t>
+      </w:r>
+      <w:fldSimple w:instr=" SEQ Slika \* ARABIC ">
+        <w:r>
+          <w:rPr>
+            <w:noProof/>
+          </w:rPr>
+          <w:t>7</w:t>
+        </w:r>
+      </w:fldSimple>
+      <w:r>
+        <w:t xml:space="preserve">. </w:t>
+      </w:r>
+      <w:proofErr w:type="spellStart"/>
+      <w:r>
+        <w:t>Sekvencijalni</w:t>
+      </w:r>
+      <w:proofErr w:type="spellEnd"/>
+      <w:r>
+        <w:t xml:space="preserve"> </w:t>
+      </w:r>
+      <w:proofErr w:type="spellStart"/>
+      <w:r>
+        <w:t>dijagram</w:t>
+      </w:r>
+      <w:proofErr w:type="spellEnd"/>
+      <w:r>
+        <w:t xml:space="preserve"> </w:t>
+      </w:r>
+      <w:proofErr w:type="spellStart"/>
+      <w:r>
+        <w:t>odbijana</w:t>
+      </w:r>
+      <w:proofErr w:type="spellEnd"/>
+      <w:r>
+        <w:t xml:space="preserve"> </w:t>
+      </w:r>
+      <w:proofErr w:type="spellStart"/>
+      <w:r>
+        <w:t>poziva</w:t>
+      </w:r>
+      <w:proofErr w:type="spellEnd"/>
+    </w:p>
+    <w:p>
+      <w:pPr>
+        <w:ind w:firstLine="0"/>
+        <w:jc w:val="both"/>
+      </w:pPr>
+      <w:r>
+        <w:t xml:space="preserve">Na </w:t>
+      </w:r>
+      <w:proofErr w:type="spellStart"/>
+      <w:r>
+        <w:t>slici</w:t>
+      </w:r>
+      <w:proofErr w:type="spellEnd"/>
+      <w:r>
+        <w:t xml:space="preserve"> 7. je </w:t>
+      </w:r>
+      <w:proofErr w:type="spellStart"/>
+      <w:r>
+        <w:t>prikazan</w:t>
+      </w:r>
+      <w:proofErr w:type="spellEnd"/>
+      <w:r>
+        <w:t xml:space="preserve"> </w:t>
+      </w:r>
+      <w:proofErr w:type="spellStart"/>
+      <w:r>
+        <w:t>slučaj</w:t>
+      </w:r>
+      <w:proofErr w:type="spellEnd"/>
+      <w:r>
+        <w:t xml:space="preserve"> </w:t>
+      </w:r>
+      <w:proofErr w:type="spellStart"/>
+      <w:r>
+        <w:t>kada</w:t>
+      </w:r>
+      <w:proofErr w:type="spellEnd"/>
+      <w:r>
+        <w:t xml:space="preserve"> se </w:t>
+      </w:r>
+      <w:proofErr w:type="spellStart"/>
+      <w:r>
+        <w:t>poziv</w:t>
+      </w:r>
+      <w:proofErr w:type="spellEnd"/>
+      <w:r>
+        <w:t xml:space="preserve"> </w:t>
+      </w:r>
+      <w:proofErr w:type="spellStart"/>
+      <w:r>
+        <w:t>odbije</w:t>
+      </w:r>
+      <w:proofErr w:type="spellEnd"/>
+      <w:r>
+        <w:t xml:space="preserve">. </w:t>
+      </w:r>
+      <w:proofErr w:type="spellStart"/>
+      <w:r>
+        <w:t>Korisniku</w:t>
+      </w:r>
+      <w:proofErr w:type="spellEnd"/>
+      <w:r>
+        <w:t xml:space="preserve"> </w:t>
+      </w:r>
+      <w:proofErr w:type="spellStart"/>
+      <w:r>
+        <w:t>kojem</w:t>
+      </w:r>
+      <w:proofErr w:type="spellEnd"/>
+      <w:r>
+        <w:t xml:space="preserve"> je </w:t>
+      </w:r>
+      <w:proofErr w:type="spellStart"/>
+      <w:r>
+        <w:t>odbijen</w:t>
+      </w:r>
+      <w:proofErr w:type="spellEnd"/>
+      <w:r>
+        <w:t xml:space="preserve"> </w:t>
+      </w:r>
+      <w:proofErr w:type="spellStart"/>
+      <w:r>
+        <w:t>poziv</w:t>
+      </w:r>
+      <w:proofErr w:type="spellEnd"/>
+      <w:r>
+        <w:t xml:space="preserve"> </w:t>
+      </w:r>
+      <w:proofErr w:type="spellStart"/>
+      <w:r>
+        <w:t>će</w:t>
+      </w:r>
+      <w:proofErr w:type="spellEnd"/>
+      <w:r>
+        <w:t xml:space="preserve"> </w:t>
+      </w:r>
+      <w:proofErr w:type="spellStart"/>
+      <w:r>
+        <w:t>biti</w:t>
+      </w:r>
+      <w:proofErr w:type="spellEnd"/>
+      <w:r>
+        <w:t xml:space="preserve"> </w:t>
+      </w:r>
+      <w:proofErr w:type="spellStart"/>
+      <w:r>
+        <w:t>ispisana</w:t>
+      </w:r>
+      <w:proofErr w:type="spellEnd"/>
+      <w:r>
+        <w:t xml:space="preserve"> </w:t>
+      </w:r>
+      <w:proofErr w:type="spellStart"/>
+      <w:r>
+        <w:t>poruka</w:t>
+      </w:r>
+      <w:proofErr w:type="spellEnd"/>
+      <w:r>
+        <w:t xml:space="preserve"> da je </w:t>
+      </w:r>
+      <w:proofErr w:type="spellStart"/>
+      <w:r>
+        <w:t>njegov</w:t>
+      </w:r>
+      <w:proofErr w:type="spellEnd"/>
+      <w:r>
+        <w:t xml:space="preserve"> </w:t>
+      </w:r>
+      <w:proofErr w:type="spellStart"/>
+      <w:r>
+        <w:t>zahtjev</w:t>
+      </w:r>
+      <w:proofErr w:type="spellEnd"/>
+      <w:r>
+        <w:t xml:space="preserve"> </w:t>
+      </w:r>
+      <w:proofErr w:type="spellStart"/>
+      <w:r>
+        <w:t>odbijen</w:t>
+      </w:r>
+      <w:proofErr w:type="spellEnd"/>
+      <w:r>
+        <w:t xml:space="preserve"> </w:t>
+      </w:r>
+      <w:proofErr w:type="spellStart"/>
+      <w:r>
+        <w:t>od</w:t>
+      </w:r>
+      <w:proofErr w:type="spellEnd"/>
+      <w:r>
+        <w:t xml:space="preserve"> </w:t>
+      </w:r>
+      <w:proofErr w:type="spellStart"/>
+      <w:r>
+        <w:t>korisnika</w:t>
+      </w:r>
+      <w:proofErr w:type="spellEnd"/>
+      <w:r>
+        <w:t xml:space="preserve"> koji je </w:t>
+      </w:r>
+      <w:proofErr w:type="spellStart"/>
+      <w:r>
+        <w:t>napravio</w:t>
+      </w:r>
+      <w:proofErr w:type="spellEnd"/>
+      <w:r>
+        <w:t xml:space="preserve"> </w:t>
+      </w:r>
+      <w:proofErr w:type="spellStart"/>
+      <w:r>
+        <w:t>sobu</w:t>
+      </w:r>
+      <w:proofErr w:type="spellEnd"/>
+      <w:r>
+        <w:t>.</w:t>
+      </w:r>
+    </w:p>
+    <w:p>
+      <w:pPr>
+        <w:ind w:firstLine="0"/>
+        <w:jc w:val="both"/>
+        <w:rPr>
+          <w:noProof/>
+        </w:rPr>
+      </w:pPr>
+    </w:p>
+    <w:p>
+      <w:pPr>
+        <w:ind w:firstLine="0"/>
+        <w:jc w:val="both"/>
+        <w:rPr>
+          <w:noProof/>
+        </w:rPr>
+      </w:pPr>
+    </w:p>
+    <w:p>
+      <w:pPr>
+        <w:ind w:firstLine="0"/>
+        <w:jc w:val="both"/>
+        <w:rPr>
+          <w:noProof/>
+        </w:rPr>
+      </w:pPr>
+    </w:p>
+    <w:p>
+      <w:pPr>
+        <w:ind w:firstLine="0"/>
+        <w:jc w:val="both"/>
+        <w:rPr>
+          <w:noProof/>
+        </w:rPr>
+      </w:pPr>
+    </w:p>
+    <w:p>
+      <w:pPr>
+        <w:ind w:firstLine="0"/>
+        <w:jc w:val="both"/>
+        <w:rPr>
+          <w:noProof/>
+        </w:rPr>
+      </w:pPr>
+    </w:p>
+    <w:p>
+      <w:pPr>
+        <w:ind w:firstLine="0"/>
+        <w:jc w:val="both"/>
+        <w:rPr>
+          <w:noProof/>
+        </w:rPr>
+      </w:pPr>
+    </w:p>
+    <w:p>
+      <w:pPr>
+        <w:ind w:firstLine="0"/>
+        <w:jc w:val="both"/>
+        <w:rPr>
+          <w:noProof/>
+        </w:rPr>
+      </w:pPr>
+    </w:p>
+    <w:p>
+      <w:pPr>
+        <w:ind w:firstLine="0"/>
+        <w:jc w:val="both"/>
+      </w:pPr>
+    </w:p>
+    <w:p>
+      <w:pPr>
         <w:pStyle w:val="Heading4"/>
         <w:spacing w:line="276" w:lineRule="auto"/>
         <w:ind w:firstLine="0"/>
@@ -30045,7 +31302,7 @@
                     </pic:cNvPicPr>
                   </pic:nvPicPr>
                   <pic:blipFill>
-                    <a:blip r:embed="rId15" cstate="print">
+                    <a:blip r:embed="rId18" cstate="print">
                       <a:extLst>
                         <a:ext uri="{28A0092B-C50C-407E-A947-70E740481C1C}">
                           <a14:useLocalDpi xmlns:a14="http://schemas.microsoft.com/office/drawing/2010/main" val="0"/>
@@ -30129,7 +31386,7 @@
           <w:sz w:val="20"/>
           <w:szCs w:val="20"/>
         </w:rPr>
-        <w:t>5</w:t>
+        <w:t>8</w:t>
       </w:r>
       <w:r>
         <w:rPr>
@@ -30171,6 +31428,559 @@
       </w:r>
       <w:proofErr w:type="spellEnd"/>
     </w:p>
+    <w:p/>
+    <w:p>
+      <w:pPr>
+        <w:keepNext/>
+        <w:jc w:val="center"/>
+      </w:pPr>
+      <w:r>
+        <w:rPr>
+          <w:noProof/>
+        </w:rPr>
+        <w:drawing>
+          <wp:inline distT="0" distB="0" distL="0" distR="0" wp14:anchorId="644108FD" wp14:editId="4EF1B6ED">
+            <wp:extent cx="4381500" cy="2295525"/>
+            <wp:effectExtent l="0" t="0" r="0" b="9525"/>
+            <wp:docPr id="17" name="Picture 17"/>
+            <wp:cNvGraphicFramePr>
+              <a:graphicFrameLocks xmlns:a="http://schemas.openxmlformats.org/drawingml/2006/main" noChangeAspect="1"/>
+            </wp:cNvGraphicFramePr>
+            <a:graphic xmlns:a="http://schemas.openxmlformats.org/drawingml/2006/main">
+              <a:graphicData uri="http://schemas.openxmlformats.org/drawingml/2006/picture">
+                <pic:pic xmlns:pic="http://schemas.openxmlformats.org/drawingml/2006/picture">
+                  <pic:nvPicPr>
+                    <pic:cNvPr id="0" name="Picture 2"/>
+                    <pic:cNvPicPr>
+                      <a:picLocks noChangeAspect="1" noChangeArrowheads="1"/>
+                    </pic:cNvPicPr>
+                  </pic:nvPicPr>
+                  <pic:blipFill>
+                    <a:blip r:embed="rId19">
+                      <a:extLst>
+                        <a:ext uri="{28A0092B-C50C-407E-A947-70E740481C1C}">
+                          <a14:useLocalDpi xmlns:a14="http://schemas.microsoft.com/office/drawing/2010/main" val="0"/>
+                        </a:ext>
+                      </a:extLst>
+                    </a:blip>
+                    <a:srcRect/>
+                    <a:stretch>
+                      <a:fillRect/>
+                    </a:stretch>
+                  </pic:blipFill>
+                  <pic:spPr bwMode="auto">
+                    <a:xfrm>
+                      <a:off x="0" y="0"/>
+                      <a:ext cx="4381500" cy="2295525"/>
+                    </a:xfrm>
+                    <a:prstGeom prst="rect">
+                      <a:avLst/>
+                    </a:prstGeom>
+                    <a:noFill/>
+                    <a:ln>
+                      <a:noFill/>
+                    </a:ln>
+                  </pic:spPr>
+                </pic:pic>
+              </a:graphicData>
+            </a:graphic>
+          </wp:inline>
+        </w:drawing>
+      </w:r>
+    </w:p>
+    <w:p>
+      <w:pPr>
+        <w:pStyle w:val="Caption"/>
+        <w:jc w:val="center"/>
+      </w:pPr>
+      <w:proofErr w:type="spellStart"/>
+      <w:r>
+        <w:t>Slika</w:t>
+      </w:r>
+      <w:proofErr w:type="spellEnd"/>
+      <w:r>
+        <w:t xml:space="preserve"> </w:t>
+      </w:r>
+      <w:fldSimple w:instr=" SEQ Slika \* ARABIC ">
+        <w:r>
+          <w:rPr>
+            <w:noProof/>
+          </w:rPr>
+          <w:t>9</w:t>
+        </w:r>
+      </w:fldSimple>
+      <w:r>
+        <w:t xml:space="preserve">. </w:t>
+      </w:r>
+      <w:proofErr w:type="spellStart"/>
+      <w:r>
+        <w:t>Upute</w:t>
+      </w:r>
+      <w:proofErr w:type="spellEnd"/>
+      <w:r>
+        <w:t xml:space="preserve"> za </w:t>
+      </w:r>
+      <w:proofErr w:type="spellStart"/>
+      <w:r>
+        <w:t>korištenje</w:t>
+      </w:r>
+      <w:proofErr w:type="spellEnd"/>
+    </w:p>
+    <w:p/>
+    <w:p>
+      <w:pPr>
+        <w:pStyle w:val="ListParagraph"/>
+        <w:numPr>
+          <w:ilvl w:val="0"/>
+          <w:numId w:val="22"/>
+        </w:numPr>
+        <w:jc w:val="both"/>
+      </w:pPr>
+      <w:proofErr w:type="spellStart"/>
+      <w:r>
+        <w:t>Pravljenje</w:t>
+      </w:r>
+      <w:proofErr w:type="spellEnd"/>
+      <w:r>
+        <w:t xml:space="preserve"> </w:t>
+      </w:r>
+      <w:proofErr w:type="spellStart"/>
+      <w:r>
+        <w:t>sobe</w:t>
+      </w:r>
+      <w:proofErr w:type="spellEnd"/>
+      <w:r>
+        <w:t xml:space="preserve"> – </w:t>
+      </w:r>
+      <w:proofErr w:type="spellStart"/>
+      <w:r>
+        <w:t>unošenje</w:t>
+      </w:r>
+      <w:proofErr w:type="spellEnd"/>
+      <w:r>
+        <w:t xml:space="preserve"> </w:t>
+      </w:r>
+      <w:proofErr w:type="spellStart"/>
+      <w:r>
+        <w:t>imena</w:t>
+      </w:r>
+      <w:proofErr w:type="spellEnd"/>
+      <w:r>
+        <w:t xml:space="preserve"> u input polje, </w:t>
+      </w:r>
+      <w:proofErr w:type="spellStart"/>
+      <w:r>
+        <w:t>te</w:t>
+      </w:r>
+      <w:proofErr w:type="spellEnd"/>
+      <w:r>
+        <w:t xml:space="preserve"> </w:t>
+      </w:r>
+      <w:proofErr w:type="spellStart"/>
+      <w:r>
+        <w:t>klik</w:t>
+      </w:r>
+      <w:proofErr w:type="spellEnd"/>
+      <w:r>
+        <w:t xml:space="preserve"> </w:t>
+      </w:r>
+      <w:proofErr w:type="spellStart"/>
+      <w:r>
+        <w:t>na</w:t>
+      </w:r>
+      <w:proofErr w:type="spellEnd"/>
+      <w:r>
+        <w:t xml:space="preserve"> </w:t>
+      </w:r>
+      <w:proofErr w:type="spellStart"/>
+      <w:r>
+        <w:t>dugme</w:t>
+      </w:r>
+      <w:proofErr w:type="spellEnd"/>
+      <w:r>
+        <w:t xml:space="preserve"> “</w:t>
+      </w:r>
+      <w:proofErr w:type="spellStart"/>
+      <w:r>
+        <w:t>Kreiraj</w:t>
+      </w:r>
+      <w:proofErr w:type="spellEnd"/>
+      <w:r>
+        <w:t xml:space="preserve"> </w:t>
+      </w:r>
+      <w:proofErr w:type="spellStart"/>
+      <w:r>
+        <w:t>sobu</w:t>
+      </w:r>
+      <w:proofErr w:type="spellEnd"/>
+      <w:r>
+        <w:t xml:space="preserve">” </w:t>
+      </w:r>
+      <w:proofErr w:type="spellStart"/>
+      <w:r>
+        <w:t>će</w:t>
+      </w:r>
+      <w:proofErr w:type="spellEnd"/>
+      <w:r>
+        <w:t xml:space="preserve"> </w:t>
+      </w:r>
+      <w:proofErr w:type="spellStart"/>
+      <w:r>
+        <w:t>napraviti</w:t>
+      </w:r>
+      <w:proofErr w:type="spellEnd"/>
+      <w:r>
+        <w:t xml:space="preserve"> </w:t>
+      </w:r>
+      <w:proofErr w:type="spellStart"/>
+      <w:r>
+        <w:t>sobu</w:t>
+      </w:r>
+      <w:proofErr w:type="spellEnd"/>
+      <w:r>
+        <w:t xml:space="preserve"> s </w:t>
+      </w:r>
+      <w:proofErr w:type="spellStart"/>
+      <w:r>
+        <w:t>unesenim</w:t>
+      </w:r>
+      <w:proofErr w:type="spellEnd"/>
+      <w:r>
+        <w:t xml:space="preserve"> </w:t>
+      </w:r>
+      <w:proofErr w:type="spellStart"/>
+      <w:r>
+        <w:t>imenom</w:t>
+      </w:r>
+      <w:proofErr w:type="spellEnd"/>
+      <w:r>
+        <w:t>.</w:t>
+      </w:r>
+    </w:p>
+    <w:p>
+      <w:pPr>
+        <w:pStyle w:val="ListParagraph"/>
+        <w:numPr>
+          <w:ilvl w:val="0"/>
+          <w:numId w:val="22"/>
+        </w:numPr>
+        <w:jc w:val="both"/>
+      </w:pPr>
+      <w:proofErr w:type="spellStart"/>
+      <w:r>
+        <w:t>Pridruži</w:t>
+      </w:r>
+      <w:proofErr w:type="spellEnd"/>
+      <w:r>
+        <w:t xml:space="preserve"> se </w:t>
+      </w:r>
+      <w:proofErr w:type="spellStart"/>
+      <w:r>
+        <w:t>sobi</w:t>
+      </w:r>
+      <w:proofErr w:type="spellEnd"/>
+      <w:r>
+        <w:t xml:space="preserve"> – </w:t>
+      </w:r>
+      <w:proofErr w:type="spellStart"/>
+      <w:r>
+        <w:t>klikom</w:t>
+      </w:r>
+      <w:proofErr w:type="spellEnd"/>
+      <w:r>
+        <w:t xml:space="preserve"> </w:t>
+      </w:r>
+      <w:proofErr w:type="spellStart"/>
+      <w:r>
+        <w:t>na</w:t>
+      </w:r>
+      <w:proofErr w:type="spellEnd"/>
+      <w:r>
+        <w:t xml:space="preserve"> </w:t>
+      </w:r>
+      <w:proofErr w:type="spellStart"/>
+      <w:r>
+        <w:t>dugme</w:t>
+      </w:r>
+      <w:proofErr w:type="spellEnd"/>
+      <w:r>
+        <w:t xml:space="preserve"> “</w:t>
+      </w:r>
+      <w:proofErr w:type="spellStart"/>
+      <w:r>
+        <w:t>Pridruži</w:t>
+      </w:r>
+      <w:proofErr w:type="spellEnd"/>
+      <w:r>
+        <w:t xml:space="preserve"> se”, </w:t>
+      </w:r>
+      <w:proofErr w:type="spellStart"/>
+      <w:r>
+        <w:t>šalje</w:t>
+      </w:r>
+      <w:proofErr w:type="spellEnd"/>
+      <w:r>
+        <w:t xml:space="preserve"> se </w:t>
+      </w:r>
+      <w:proofErr w:type="spellStart"/>
+      <w:r>
+        <w:t>zahtjev</w:t>
+      </w:r>
+      <w:proofErr w:type="spellEnd"/>
+      <w:r>
+        <w:t xml:space="preserve"> za </w:t>
+      </w:r>
+      <w:proofErr w:type="spellStart"/>
+      <w:r>
+        <w:t>pridruženje</w:t>
+      </w:r>
+      <w:proofErr w:type="spellEnd"/>
+      <w:r>
+        <w:t xml:space="preserve"> </w:t>
+      </w:r>
+      <w:proofErr w:type="spellStart"/>
+      <w:r>
+        <w:t>i</w:t>
+      </w:r>
+      <w:proofErr w:type="spellEnd"/>
+      <w:r>
+        <w:t xml:space="preserve"> </w:t>
+      </w:r>
+      <w:proofErr w:type="spellStart"/>
+      <w:r>
+        <w:t>uspostavu</w:t>
+      </w:r>
+      <w:proofErr w:type="spellEnd"/>
+      <w:r>
+        <w:t xml:space="preserve"> </w:t>
+      </w:r>
+      <w:proofErr w:type="spellStart"/>
+      <w:r>
+        <w:t>poziva</w:t>
+      </w:r>
+      <w:proofErr w:type="spellEnd"/>
+      <w:r>
+        <w:t>.</w:t>
+      </w:r>
+    </w:p>
+    <w:p>
+      <w:pPr>
+        <w:pStyle w:val="ListParagraph"/>
+        <w:numPr>
+          <w:ilvl w:val="0"/>
+          <w:numId w:val="22"/>
+        </w:numPr>
+        <w:jc w:val="both"/>
+      </w:pPr>
+      <w:proofErr w:type="spellStart"/>
+      <w:r>
+        <w:t>Uspostava</w:t>
+      </w:r>
+      <w:proofErr w:type="spellEnd"/>
+      <w:r>
+        <w:t xml:space="preserve"> </w:t>
+      </w:r>
+      <w:proofErr w:type="spellStart"/>
+      <w:r>
+        <w:t>poziva</w:t>
+      </w:r>
+      <w:proofErr w:type="spellEnd"/>
+    </w:p>
+    <w:p>
+      <w:pPr>
+        <w:pStyle w:val="ListParagraph"/>
+        <w:numPr>
+          <w:ilvl w:val="0"/>
+          <w:numId w:val="22"/>
+        </w:numPr>
+        <w:jc w:val="both"/>
+      </w:pPr>
+      <w:r>
+        <w:lastRenderedPageBreak/>
+        <w:t xml:space="preserve">Upload </w:t>
+      </w:r>
+      <w:proofErr w:type="spellStart"/>
+      <w:r>
+        <w:t>datoteke</w:t>
+      </w:r>
+      <w:proofErr w:type="spellEnd"/>
+      <w:r>
+        <w:t xml:space="preserve"> – </w:t>
+      </w:r>
+      <w:proofErr w:type="spellStart"/>
+      <w:r>
+        <w:t>odabir</w:t>
+      </w:r>
+      <w:proofErr w:type="spellEnd"/>
+      <w:r>
+        <w:t xml:space="preserve"> </w:t>
+      </w:r>
+      <w:proofErr w:type="spellStart"/>
+      <w:r>
+        <w:t>datoteke</w:t>
+      </w:r>
+      <w:proofErr w:type="spellEnd"/>
+      <w:r>
+        <w:t xml:space="preserve"> </w:t>
+      </w:r>
+      <w:proofErr w:type="spellStart"/>
+      <w:r>
+        <w:t>kroz</w:t>
+      </w:r>
+      <w:proofErr w:type="spellEnd"/>
+      <w:r>
+        <w:t xml:space="preserve"> file system</w:t>
+      </w:r>
+    </w:p>
+    <w:p>
+      <w:pPr>
+        <w:pStyle w:val="ListParagraph"/>
+        <w:numPr>
+          <w:ilvl w:val="0"/>
+          <w:numId w:val="22"/>
+        </w:numPr>
+        <w:jc w:val="both"/>
+      </w:pPr>
+      <w:r>
+        <w:t xml:space="preserve">Upload </w:t>
+      </w:r>
+      <w:proofErr w:type="spellStart"/>
+      <w:r>
+        <w:t>datoteke</w:t>
+      </w:r>
+      <w:proofErr w:type="spellEnd"/>
+      <w:r>
+        <w:t xml:space="preserve"> – </w:t>
+      </w:r>
+      <w:proofErr w:type="spellStart"/>
+      <w:r>
+        <w:t>klikom</w:t>
+      </w:r>
+      <w:proofErr w:type="spellEnd"/>
+      <w:r>
+        <w:t xml:space="preserve"> </w:t>
+      </w:r>
+      <w:proofErr w:type="spellStart"/>
+      <w:r>
+        <w:t>na</w:t>
+      </w:r>
+      <w:proofErr w:type="spellEnd"/>
+      <w:r>
+        <w:t xml:space="preserve"> </w:t>
+      </w:r>
+      <w:proofErr w:type="spellStart"/>
+      <w:r>
+        <w:t>dugme</w:t>
+      </w:r>
+      <w:proofErr w:type="spellEnd"/>
+      <w:r>
+        <w:t xml:space="preserve"> “</w:t>
+      </w:r>
+      <w:proofErr w:type="spellStart"/>
+      <w:r>
+        <w:t>Pošalji</w:t>
+      </w:r>
+      <w:proofErr w:type="spellEnd"/>
+      <w:r>
+        <w:t xml:space="preserve">” </w:t>
+      </w:r>
+      <w:proofErr w:type="spellStart"/>
+      <w:r>
+        <w:t>datoteka</w:t>
+      </w:r>
+      <w:proofErr w:type="spellEnd"/>
+      <w:r>
+        <w:t xml:space="preserve"> se </w:t>
+      </w:r>
+      <w:proofErr w:type="spellStart"/>
+      <w:r>
+        <w:t>šalje</w:t>
+      </w:r>
+      <w:proofErr w:type="spellEnd"/>
+      <w:r>
+        <w:t xml:space="preserve"> </w:t>
+      </w:r>
+      <w:proofErr w:type="spellStart"/>
+      <w:r>
+        <w:t>drugom</w:t>
+      </w:r>
+      <w:proofErr w:type="spellEnd"/>
+      <w:r>
+        <w:t xml:space="preserve"> </w:t>
+      </w:r>
+      <w:proofErr w:type="spellStart"/>
+      <w:r>
+        <w:t>korisniku</w:t>
+      </w:r>
+      <w:proofErr w:type="spellEnd"/>
+    </w:p>
+    <w:p>
+      <w:pPr>
+        <w:pStyle w:val="ListParagraph"/>
+        <w:numPr>
+          <w:ilvl w:val="0"/>
+          <w:numId w:val="22"/>
+        </w:numPr>
+        <w:jc w:val="both"/>
+      </w:pPr>
+      <w:r>
+        <w:t xml:space="preserve">Download </w:t>
+      </w:r>
+      <w:proofErr w:type="spellStart"/>
+      <w:r>
+        <w:t>datoteke</w:t>
+      </w:r>
+      <w:proofErr w:type="spellEnd"/>
+      <w:r>
+        <w:t xml:space="preserve"> – </w:t>
+      </w:r>
+      <w:proofErr w:type="spellStart"/>
+      <w:r>
+        <w:t>datoteka</w:t>
+      </w:r>
+      <w:proofErr w:type="spellEnd"/>
+      <w:r>
+        <w:t xml:space="preserve"> se </w:t>
+      </w:r>
+      <w:proofErr w:type="spellStart"/>
+      <w:r>
+        <w:t>downloaduje</w:t>
+      </w:r>
+      <w:proofErr w:type="spellEnd"/>
+      <w:r>
+        <w:t xml:space="preserve"> </w:t>
+      </w:r>
+      <w:proofErr w:type="spellStart"/>
+      <w:r>
+        <w:t>od</w:t>
+      </w:r>
+      <w:proofErr w:type="spellEnd"/>
+      <w:r>
+        <w:t xml:space="preserve"> </w:t>
+      </w:r>
+      <w:proofErr w:type="spellStart"/>
+      <w:r>
+        <w:t>strane</w:t>
+      </w:r>
+      <w:proofErr w:type="spellEnd"/>
+      <w:r>
+        <w:t xml:space="preserve"> </w:t>
+      </w:r>
+      <w:proofErr w:type="spellStart"/>
+      <w:r>
+        <w:t>drugog</w:t>
+      </w:r>
+      <w:proofErr w:type="spellEnd"/>
+      <w:r>
+        <w:t xml:space="preserve"> </w:t>
+      </w:r>
+      <w:proofErr w:type="spellStart"/>
+      <w:r>
+        <w:t>korisnika</w:t>
+      </w:r>
+      <w:proofErr w:type="spellEnd"/>
+    </w:p>
+    <w:p/>
     <w:p/>
     <w:p>
       <w:pPr>
@@ -30196,7 +32006,7 @@
                     <pic:cNvPicPr/>
                   </pic:nvPicPr>
                   <pic:blipFill>
-                    <a:blip r:embed="rId16"/>
+                    <a:blip r:embed="rId20"/>
                     <a:stretch>
                       <a:fillRect/>
                     </a:stretch>
@@ -30269,7 +32079,7 @@
           <w:sz w:val="20"/>
           <w:szCs w:val="20"/>
         </w:rPr>
-        <w:t>6</w:t>
+        <w:t>10</w:t>
       </w:r>
       <w:r>
         <w:rPr>
@@ -30354,7 +32164,7 @@
                     <pic:cNvPicPr/>
                   </pic:nvPicPr>
                   <pic:blipFill>
-                    <a:blip r:embed="rId17"/>
+                    <a:blip r:embed="rId21"/>
                     <a:stretch>
                       <a:fillRect/>
                     </a:stretch>
@@ -30429,7 +32239,7 @@
           <w:sz w:val="20"/>
           <w:szCs w:val="20"/>
         </w:rPr>
-        <w:t>7</w:t>
+        <w:t>11</w:t>
       </w:r>
       <w:r>
         <w:rPr>
@@ -30496,7 +32306,7 @@
                     <pic:cNvPicPr/>
                   </pic:nvPicPr>
                   <pic:blipFill>
-                    <a:blip r:embed="rId18"/>
+                    <a:blip r:embed="rId22"/>
                     <a:stretch>
                       <a:fillRect/>
                     </a:stretch>
@@ -30569,7 +32379,7 @@
           <w:sz w:val="20"/>
           <w:szCs w:val="20"/>
         </w:rPr>
-        <w:t>8</w:t>
+        <w:t>12</w:t>
       </w:r>
       <w:r>
         <w:rPr>
@@ -30668,7 +32478,7 @@
                     <pic:cNvPicPr/>
                   </pic:nvPicPr>
                   <pic:blipFill>
-                    <a:blip r:embed="rId19"/>
+                    <a:blip r:embed="rId23"/>
                     <a:stretch>
                       <a:fillRect/>
                     </a:stretch>
@@ -30741,7 +32551,7 @@
           <w:sz w:val="20"/>
           <w:szCs w:val="20"/>
         </w:rPr>
-        <w:t>9</w:t>
+        <w:t>13</w:t>
       </w:r>
       <w:r>
         <w:rPr>
@@ -30800,7 +32610,7 @@
                     <pic:cNvPicPr/>
                   </pic:nvPicPr>
                   <pic:blipFill>
-                    <a:blip r:embed="rId20"/>
+                    <a:blip r:embed="rId24"/>
                     <a:stretch>
                       <a:fillRect/>
                     </a:stretch>
@@ -30873,7 +32683,7 @@
           <w:sz w:val="20"/>
           <w:szCs w:val="20"/>
         </w:rPr>
-        <w:t>10</w:t>
+        <w:t>14</w:t>
       </w:r>
       <w:r>
         <w:rPr>
@@ -31001,6 +32811,7 @@
           <w:docPartUnique/>
         </w:docPartObj>
       </w:sdtPr>
+      <w:sdtEndPr/>
       <w:sdtContent>
         <w:p>
           <w:pPr>
@@ -31108,7 +32919,7 @@
             <w:t>2 .</w:t>
           </w:r>
           <w:proofErr w:type="gramEnd"/>
-          <w:hyperlink r:id="rId21" w:history="1">
+          <w:hyperlink r:id="rId25" w:history="1">
             <w:r>
               <w:rPr>
                 <w:rStyle w:val="Hyperlink"/>
@@ -31188,7 +32999,7 @@
       </w:r>
     </w:p>
     <w:sectPr>
-      <w:footerReference w:type="default" r:id="rId22"/>
+      <w:footerReference w:type="default" r:id="rId26"/>
       <w:footnotePr>
         <w:pos w:val="beneathText"/>
       </w:footnotePr>
@@ -31204,7 +33015,7 @@
 </file>
 
 <file path=word/endnotes.xml><?xml version="1.0" encoding="utf-8"?>
-<w:endnotes xmlns:wpc="http://schemas.microsoft.com/office/word/2010/wordprocessingCanvas" xmlns:cx="http://schemas.microsoft.com/office/drawing/2014/chartex" xmlns:cx1="http://schemas.microsoft.com/office/drawing/2015/9/8/chartex" xmlns:cx2="http://schemas.microsoft.com/office/drawing/2015/10/21/chartex" xmlns:cx3="http://schemas.microsoft.com/office/drawing/2016/5/9/chartex" xmlns:cx4="http://schemas.microsoft.com/office/drawing/2016/5/10/chartex" xmlns:cx5="http://schemas.microsoft.com/office/drawing/2016/5/11/chartex" xmlns:cx6="http://schemas.microsoft.com/office/drawing/2016/5/12/chartex" xmlns:cx7="http://schemas.microsoft.com/office/drawing/2016/5/13/chartex" xmlns:cx8="http://schemas.microsoft.com/office/drawing/2016/5/14/chartex" xmlns:mc="http://schemas.openxmlformats.org/markup-compatibility/2006" xmlns:aink="http://schemas.microsoft.com/office/drawing/2016/ink" xmlns:am3d="http://schemas.microsoft.com/office/drawing/2017/model3d" xmlns:o="urn:schemas-microsoft-com:office:office" xmlns:oel="http://schemas.microsoft.com/office/2019/extlst" xmlns:r="http://schemas.openxmlformats.org/officeDocument/2006/relationships" xmlns:m="http://schemas.openxmlformats.org/officeDocument/2006/math" xmlns:v="urn:schemas-microsoft-com:vml" xmlns:wp14="http://schemas.microsoft.com/office/word/2010/wordprocessingDrawing" xmlns:wp="http://schemas.openxmlformats.org/drawingml/2006/wordprocessingDrawing" xmlns:w10="urn:schemas-microsoft-com:office:word" xmlns:w="http://schemas.openxmlformats.org/wordprocessingml/2006/main" xmlns:w14="http://schemas.microsoft.com/office/word/2010/wordml" xmlns:w15="http://schemas.microsoft.com/office/word/2012/wordml" xmlns:w16cex="http://schemas.microsoft.com/office/word/2018/wordml/cex" xmlns:w16cid="http://schemas.microsoft.com/office/word/2016/wordml/cid" xmlns:w16="http://schemas.microsoft.com/office/word/2018/wordml" xmlns:w16sdtdh="http://schemas.microsoft.com/office/word/2020/wordml/sdtdatahash" xmlns:w16se="http://schemas.microsoft.com/office/word/2015/wordml/symex" xmlns:wpg="http://schemas.microsoft.com/office/word/2010/wordprocessingGroup" xmlns:wpi="http://schemas.microsoft.com/office/word/2010/wordprocessingInk" xmlns:wne="http://schemas.microsoft.com/office/word/2006/wordml" xmlns:wps="http://schemas.microsoft.com/office/word/2010/wordprocessingShape" mc:Ignorable="w14 w15 w16se w16cid w16 w16cex w16sdtdh wp14">
+<w:endnotes xmlns:wpc="http://schemas.microsoft.com/office/word/2010/wordprocessingCanvas" xmlns:cx="http://schemas.microsoft.com/office/drawing/2014/chartex" xmlns:cx1="http://schemas.microsoft.com/office/drawing/2015/9/8/chartex" xmlns:cx2="http://schemas.microsoft.com/office/drawing/2015/10/21/chartex" xmlns:cx3="http://schemas.microsoft.com/office/drawing/2016/5/9/chartex" xmlns:cx4="http://schemas.microsoft.com/office/drawing/2016/5/10/chartex" xmlns:cx5="http://schemas.microsoft.com/office/drawing/2016/5/11/chartex" xmlns:cx6="http://schemas.microsoft.com/office/drawing/2016/5/12/chartex" xmlns:cx7="http://schemas.microsoft.com/office/drawing/2016/5/13/chartex" xmlns:cx8="http://schemas.microsoft.com/office/drawing/2016/5/14/chartex" xmlns:mc="http://schemas.openxmlformats.org/markup-compatibility/2006" xmlns:aink="http://schemas.microsoft.com/office/drawing/2016/ink" xmlns:am3d="http://schemas.microsoft.com/office/drawing/2017/model3d" xmlns:o="urn:schemas-microsoft-com:office:office" xmlns:r="http://schemas.openxmlformats.org/officeDocument/2006/relationships" xmlns:m="http://schemas.openxmlformats.org/officeDocument/2006/math" xmlns:v="urn:schemas-microsoft-com:vml" xmlns:wp14="http://schemas.microsoft.com/office/word/2010/wordprocessingDrawing" xmlns:wp="http://schemas.openxmlformats.org/drawingml/2006/wordprocessingDrawing" xmlns:w10="urn:schemas-microsoft-com:office:word" xmlns:w="http://schemas.openxmlformats.org/wordprocessingml/2006/main" xmlns:w14="http://schemas.microsoft.com/office/word/2010/wordml" xmlns:w15="http://schemas.microsoft.com/office/word/2012/wordml" xmlns:w16cex="http://schemas.microsoft.com/office/word/2018/wordml/cex" xmlns:w16cid="http://schemas.microsoft.com/office/word/2016/wordml/cid" xmlns:w16="http://schemas.microsoft.com/office/word/2018/wordml" xmlns:w16sdtdh="http://schemas.microsoft.com/office/word/2020/wordml/sdtdatahash" xmlns:w16se="http://schemas.microsoft.com/office/word/2015/wordml/symex" xmlns:wpg="http://schemas.microsoft.com/office/word/2010/wordprocessingGroup" xmlns:wpi="http://schemas.microsoft.com/office/word/2010/wordprocessingInk" xmlns:wne="http://schemas.microsoft.com/office/word/2006/wordml" xmlns:wps="http://schemas.microsoft.com/office/word/2010/wordprocessingShape" mc:Ignorable="w14 w15 w16se w16cid w16 w16cex w16sdtdh wp14">
   <w:endnote w:type="separator" w:id="-1">
     <w:p>
       <w:pPr>
@@ -31231,7 +33042,7 @@
 </file>
 
 <file path=word/footer1.xml><?xml version="1.0" encoding="utf-8"?>
-<w:ftr xmlns:wpc="http://schemas.microsoft.com/office/word/2010/wordprocessingCanvas" xmlns:cx="http://schemas.microsoft.com/office/drawing/2014/chartex" xmlns:cx1="http://schemas.microsoft.com/office/drawing/2015/9/8/chartex" xmlns:cx2="http://schemas.microsoft.com/office/drawing/2015/10/21/chartex" xmlns:cx3="http://schemas.microsoft.com/office/drawing/2016/5/9/chartex" xmlns:cx4="http://schemas.microsoft.com/office/drawing/2016/5/10/chartex" xmlns:cx5="http://schemas.microsoft.com/office/drawing/2016/5/11/chartex" xmlns:cx6="http://schemas.microsoft.com/office/drawing/2016/5/12/chartex" xmlns:cx7="http://schemas.microsoft.com/office/drawing/2016/5/13/chartex" xmlns:cx8="http://schemas.microsoft.com/office/drawing/2016/5/14/chartex" xmlns:mc="http://schemas.openxmlformats.org/markup-compatibility/2006" xmlns:aink="http://schemas.microsoft.com/office/drawing/2016/ink" xmlns:am3d="http://schemas.microsoft.com/office/drawing/2017/model3d" xmlns:o="urn:schemas-microsoft-com:office:office" xmlns:oel="http://schemas.microsoft.com/office/2019/extlst" xmlns:r="http://schemas.openxmlformats.org/officeDocument/2006/relationships" xmlns:m="http://schemas.openxmlformats.org/officeDocument/2006/math" xmlns:v="urn:schemas-microsoft-com:vml" xmlns:wp14="http://schemas.microsoft.com/office/word/2010/wordprocessingDrawing" xmlns:wp="http://schemas.openxmlformats.org/drawingml/2006/wordprocessingDrawing" xmlns:w10="urn:schemas-microsoft-com:office:word" xmlns:w="http://schemas.openxmlformats.org/wordprocessingml/2006/main" xmlns:w14="http://schemas.microsoft.com/office/word/2010/wordml" xmlns:w15="http://schemas.microsoft.com/office/word/2012/wordml" xmlns:w16cex="http://schemas.microsoft.com/office/word/2018/wordml/cex" xmlns:w16cid="http://schemas.microsoft.com/office/word/2016/wordml/cid" xmlns:w16="http://schemas.microsoft.com/office/word/2018/wordml" xmlns:w16sdtdh="http://schemas.microsoft.com/office/word/2020/wordml/sdtdatahash" xmlns:w16se="http://schemas.microsoft.com/office/word/2015/wordml/symex" xmlns:wpg="http://schemas.microsoft.com/office/word/2010/wordprocessingGroup" xmlns:wpi="http://schemas.microsoft.com/office/word/2010/wordprocessingInk" xmlns:wne="http://schemas.microsoft.com/office/word/2006/wordml" xmlns:wps="http://schemas.microsoft.com/office/word/2010/wordprocessingShape" mc:Ignorable="w14 w15 w16se w16cid w16 w16cex w16sdtdh wp14">
+<w:ftr xmlns:wpc="http://schemas.microsoft.com/office/word/2010/wordprocessingCanvas" xmlns:cx="http://schemas.microsoft.com/office/drawing/2014/chartex" xmlns:cx1="http://schemas.microsoft.com/office/drawing/2015/9/8/chartex" xmlns:cx2="http://schemas.microsoft.com/office/drawing/2015/10/21/chartex" xmlns:cx3="http://schemas.microsoft.com/office/drawing/2016/5/9/chartex" xmlns:cx4="http://schemas.microsoft.com/office/drawing/2016/5/10/chartex" xmlns:cx5="http://schemas.microsoft.com/office/drawing/2016/5/11/chartex" xmlns:cx6="http://schemas.microsoft.com/office/drawing/2016/5/12/chartex" xmlns:cx7="http://schemas.microsoft.com/office/drawing/2016/5/13/chartex" xmlns:cx8="http://schemas.microsoft.com/office/drawing/2016/5/14/chartex" xmlns:mc="http://schemas.openxmlformats.org/markup-compatibility/2006" xmlns:aink="http://schemas.microsoft.com/office/drawing/2016/ink" xmlns:am3d="http://schemas.microsoft.com/office/drawing/2017/model3d" xmlns:o="urn:schemas-microsoft-com:office:office" xmlns:r="http://schemas.openxmlformats.org/officeDocument/2006/relationships" xmlns:m="http://schemas.openxmlformats.org/officeDocument/2006/math" xmlns:v="urn:schemas-microsoft-com:vml" xmlns:wp14="http://schemas.microsoft.com/office/word/2010/wordprocessingDrawing" xmlns:wp="http://schemas.openxmlformats.org/drawingml/2006/wordprocessingDrawing" xmlns:w10="urn:schemas-microsoft-com:office:word" xmlns:w="http://schemas.openxmlformats.org/wordprocessingml/2006/main" xmlns:w14="http://schemas.microsoft.com/office/word/2010/wordml" xmlns:w15="http://schemas.microsoft.com/office/word/2012/wordml" xmlns:w16cex="http://schemas.microsoft.com/office/word/2018/wordml/cex" xmlns:w16cid="http://schemas.microsoft.com/office/word/2016/wordml/cid" xmlns:w16="http://schemas.microsoft.com/office/word/2018/wordml" xmlns:w16sdtdh="http://schemas.microsoft.com/office/word/2020/wordml/sdtdatahash" xmlns:w16se="http://schemas.microsoft.com/office/word/2015/wordml/symex" xmlns:wpg="http://schemas.microsoft.com/office/word/2010/wordprocessingGroup" xmlns:wpi="http://schemas.microsoft.com/office/word/2010/wordprocessingInk" xmlns:wne="http://schemas.microsoft.com/office/word/2006/wordml" xmlns:wps="http://schemas.microsoft.com/office/word/2010/wordprocessingShape" mc:Ignorable="w14 w15 w16se w16cid w16 w16cex w16sdtdh wp14">
   <w:sdt>
     <w:sdtPr>
       <w:id w:val="-1862192062"/>
@@ -31284,7 +33095,7 @@
 </file>
 
 <file path=word/footnotes.xml><?xml version="1.0" encoding="utf-8"?>
-<w:footnotes xmlns:wpc="http://schemas.microsoft.com/office/word/2010/wordprocessingCanvas" xmlns:cx="http://schemas.microsoft.com/office/drawing/2014/chartex" xmlns:cx1="http://schemas.microsoft.com/office/drawing/2015/9/8/chartex" xmlns:cx2="http://schemas.microsoft.com/office/drawing/2015/10/21/chartex" xmlns:cx3="http://schemas.microsoft.com/office/drawing/2016/5/9/chartex" xmlns:cx4="http://schemas.microsoft.com/office/drawing/2016/5/10/chartex" xmlns:cx5="http://schemas.microsoft.com/office/drawing/2016/5/11/chartex" xmlns:cx6="http://schemas.microsoft.com/office/drawing/2016/5/12/chartex" xmlns:cx7="http://schemas.microsoft.com/office/drawing/2016/5/13/chartex" xmlns:cx8="http://schemas.microsoft.com/office/drawing/2016/5/14/chartex" xmlns:mc="http://schemas.openxmlformats.org/markup-compatibility/2006" xmlns:aink="http://schemas.microsoft.com/office/drawing/2016/ink" xmlns:am3d="http://schemas.microsoft.com/office/drawing/2017/model3d" xmlns:o="urn:schemas-microsoft-com:office:office" xmlns:oel="http://schemas.microsoft.com/office/2019/extlst" xmlns:r="http://schemas.openxmlformats.org/officeDocument/2006/relationships" xmlns:m="http://schemas.openxmlformats.org/officeDocument/2006/math" xmlns:v="urn:schemas-microsoft-com:vml" xmlns:wp14="http://schemas.microsoft.com/office/word/2010/wordprocessingDrawing" xmlns:wp="http://schemas.openxmlformats.org/drawingml/2006/wordprocessingDrawing" xmlns:w10="urn:schemas-microsoft-com:office:word" xmlns:w="http://schemas.openxmlformats.org/wordprocessingml/2006/main" xmlns:w14="http://schemas.microsoft.com/office/word/2010/wordml" xmlns:w15="http://schemas.microsoft.com/office/word/2012/wordml" xmlns:w16cex="http://schemas.microsoft.com/office/word/2018/wordml/cex" xmlns:w16cid="http://schemas.microsoft.com/office/word/2016/wordml/cid" xmlns:w16="http://schemas.microsoft.com/office/word/2018/wordml" xmlns:w16sdtdh="http://schemas.microsoft.com/office/word/2020/wordml/sdtdatahash" xmlns:w16se="http://schemas.microsoft.com/office/word/2015/wordml/symex" xmlns:wpg="http://schemas.microsoft.com/office/word/2010/wordprocessingGroup" xmlns:wpi="http://schemas.microsoft.com/office/word/2010/wordprocessingInk" xmlns:wne="http://schemas.microsoft.com/office/word/2006/wordml" xmlns:wps="http://schemas.microsoft.com/office/word/2010/wordprocessingShape" mc:Ignorable="w14 w15 w16se w16cid w16 w16cex w16sdtdh wp14">
+<w:footnotes xmlns:wpc="http://schemas.microsoft.com/office/word/2010/wordprocessingCanvas" xmlns:cx="http://schemas.microsoft.com/office/drawing/2014/chartex" xmlns:cx1="http://schemas.microsoft.com/office/drawing/2015/9/8/chartex" xmlns:cx2="http://schemas.microsoft.com/office/drawing/2015/10/21/chartex" xmlns:cx3="http://schemas.microsoft.com/office/drawing/2016/5/9/chartex" xmlns:cx4="http://schemas.microsoft.com/office/drawing/2016/5/10/chartex" xmlns:cx5="http://schemas.microsoft.com/office/drawing/2016/5/11/chartex" xmlns:cx6="http://schemas.microsoft.com/office/drawing/2016/5/12/chartex" xmlns:cx7="http://schemas.microsoft.com/office/drawing/2016/5/13/chartex" xmlns:cx8="http://schemas.microsoft.com/office/drawing/2016/5/14/chartex" xmlns:mc="http://schemas.openxmlformats.org/markup-compatibility/2006" xmlns:aink="http://schemas.microsoft.com/office/drawing/2016/ink" xmlns:am3d="http://schemas.microsoft.com/office/drawing/2017/model3d" xmlns:o="urn:schemas-microsoft-com:office:office" xmlns:r="http://schemas.openxmlformats.org/officeDocument/2006/relationships" xmlns:m="http://schemas.openxmlformats.org/officeDocument/2006/math" xmlns:v="urn:schemas-microsoft-com:vml" xmlns:wp14="http://schemas.microsoft.com/office/word/2010/wordprocessingDrawing" xmlns:wp="http://schemas.openxmlformats.org/drawingml/2006/wordprocessingDrawing" xmlns:w10="urn:schemas-microsoft-com:office:word" xmlns:w="http://schemas.openxmlformats.org/wordprocessingml/2006/main" xmlns:w14="http://schemas.microsoft.com/office/word/2010/wordml" xmlns:w15="http://schemas.microsoft.com/office/word/2012/wordml" xmlns:w16cex="http://schemas.microsoft.com/office/word/2018/wordml/cex" xmlns:w16cid="http://schemas.microsoft.com/office/word/2016/wordml/cid" xmlns:w16="http://schemas.microsoft.com/office/word/2018/wordml" xmlns:w16sdtdh="http://schemas.microsoft.com/office/word/2020/wordml/sdtdatahash" xmlns:w16se="http://schemas.microsoft.com/office/word/2015/wordml/symex" xmlns:wpg="http://schemas.microsoft.com/office/word/2010/wordprocessingGroup" xmlns:wpi="http://schemas.microsoft.com/office/word/2010/wordprocessingInk" xmlns:wne="http://schemas.microsoft.com/office/word/2006/wordml" xmlns:wps="http://schemas.microsoft.com/office/word/2010/wordprocessingShape" mc:Ignorable="w14 w15 w16se w16cid w16 w16cex w16sdtdh wp14">
   <w:footnote w:type="separator" w:id="-1">
     <w:p>
       <w:pPr>
@@ -31311,7 +33122,7 @@
 </file>
 
 <file path=word/numbering.xml><?xml version="1.0" encoding="utf-8"?>
-<w:numbering xmlns:wpc="http://schemas.microsoft.com/office/word/2010/wordprocessingCanvas" xmlns:cx="http://schemas.microsoft.com/office/drawing/2014/chartex" xmlns:cx1="http://schemas.microsoft.com/office/drawing/2015/9/8/chartex" xmlns:cx2="http://schemas.microsoft.com/office/drawing/2015/10/21/chartex" xmlns:cx3="http://schemas.microsoft.com/office/drawing/2016/5/9/chartex" xmlns:cx4="http://schemas.microsoft.com/office/drawing/2016/5/10/chartex" xmlns:cx5="http://schemas.microsoft.com/office/drawing/2016/5/11/chartex" xmlns:cx6="http://schemas.microsoft.com/office/drawing/2016/5/12/chartex" xmlns:cx7="http://schemas.microsoft.com/office/drawing/2016/5/13/chartex" xmlns:cx8="http://schemas.microsoft.com/office/drawing/2016/5/14/chartex" xmlns:mc="http://schemas.openxmlformats.org/markup-compatibility/2006" xmlns:aink="http://schemas.microsoft.com/office/drawing/2016/ink" xmlns:am3d="http://schemas.microsoft.com/office/drawing/2017/model3d" xmlns:o="urn:schemas-microsoft-com:office:office" xmlns:oel="http://schemas.microsoft.com/office/2019/extlst" xmlns:r="http://schemas.openxmlformats.org/officeDocument/2006/relationships" xmlns:m="http://schemas.openxmlformats.org/officeDocument/2006/math" xmlns:v="urn:schemas-microsoft-com:vml" xmlns:wp14="http://schemas.microsoft.com/office/word/2010/wordprocessingDrawing" xmlns:wp="http://schemas.openxmlformats.org/drawingml/2006/wordprocessingDrawing" xmlns:w10="urn:schemas-microsoft-com:office:word" xmlns:w="http://schemas.openxmlformats.org/wordprocessingml/2006/main" xmlns:w14="http://schemas.microsoft.com/office/word/2010/wordml" xmlns:w15="http://schemas.microsoft.com/office/word/2012/wordml" xmlns:w16cex="http://schemas.microsoft.com/office/word/2018/wordml/cex" xmlns:w16cid="http://schemas.microsoft.com/office/word/2016/wordml/cid" xmlns:w16="http://schemas.microsoft.com/office/word/2018/wordml" xmlns:w16sdtdh="http://schemas.microsoft.com/office/word/2020/wordml/sdtdatahash" xmlns:w16se="http://schemas.microsoft.com/office/word/2015/wordml/symex" xmlns:wpg="http://schemas.microsoft.com/office/word/2010/wordprocessingGroup" xmlns:wpi="http://schemas.microsoft.com/office/word/2010/wordprocessingInk" xmlns:wne="http://schemas.microsoft.com/office/word/2006/wordml" xmlns:wps="http://schemas.microsoft.com/office/word/2010/wordprocessingShape" mc:Ignorable="w14 w15 w16se w16cid w16 w16cex w16sdtdh wp14">
+<w:numbering xmlns:wpc="http://schemas.microsoft.com/office/word/2010/wordprocessingCanvas" xmlns:cx="http://schemas.microsoft.com/office/drawing/2014/chartex" xmlns:cx1="http://schemas.microsoft.com/office/drawing/2015/9/8/chartex" xmlns:cx2="http://schemas.microsoft.com/office/drawing/2015/10/21/chartex" xmlns:cx3="http://schemas.microsoft.com/office/drawing/2016/5/9/chartex" xmlns:cx4="http://schemas.microsoft.com/office/drawing/2016/5/10/chartex" xmlns:cx5="http://schemas.microsoft.com/office/drawing/2016/5/11/chartex" xmlns:cx6="http://schemas.microsoft.com/office/drawing/2016/5/12/chartex" xmlns:cx7="http://schemas.microsoft.com/office/drawing/2016/5/13/chartex" xmlns:cx8="http://schemas.microsoft.com/office/drawing/2016/5/14/chartex" xmlns:mc="http://schemas.openxmlformats.org/markup-compatibility/2006" xmlns:aink="http://schemas.microsoft.com/office/drawing/2016/ink" xmlns:am3d="http://schemas.microsoft.com/office/drawing/2017/model3d" xmlns:o="urn:schemas-microsoft-com:office:office" xmlns:r="http://schemas.openxmlformats.org/officeDocument/2006/relationships" xmlns:m="http://schemas.openxmlformats.org/officeDocument/2006/math" xmlns:v="urn:schemas-microsoft-com:vml" xmlns:wp14="http://schemas.microsoft.com/office/word/2010/wordprocessingDrawing" xmlns:wp="http://schemas.openxmlformats.org/drawingml/2006/wordprocessingDrawing" xmlns:w10="urn:schemas-microsoft-com:office:word" xmlns:w="http://schemas.openxmlformats.org/wordprocessingml/2006/main" xmlns:w14="http://schemas.microsoft.com/office/word/2010/wordml" xmlns:w15="http://schemas.microsoft.com/office/word/2012/wordml" xmlns:w16cex="http://schemas.microsoft.com/office/word/2018/wordml/cex" xmlns:w16cid="http://schemas.microsoft.com/office/word/2016/wordml/cid" xmlns:w16="http://schemas.microsoft.com/office/word/2018/wordml" xmlns:w16sdtdh="http://schemas.microsoft.com/office/word/2020/wordml/sdtdatahash" xmlns:w16se="http://schemas.microsoft.com/office/word/2015/wordml/symex" xmlns:wpg="http://schemas.microsoft.com/office/word/2010/wordprocessingGroup" xmlns:wpi="http://schemas.microsoft.com/office/word/2010/wordprocessingInk" xmlns:wne="http://schemas.microsoft.com/office/word/2006/wordml" xmlns:wps="http://schemas.microsoft.com/office/word/2010/wordprocessingShape" mc:Ignorable="w14 w15 w16se w16cid w16 w16cex w16sdtdh wp14">
   <w:abstractNum w:abstractNumId="0" w15:restartNumberingAfterBreak="0">
     <w:nsid w:val="FFFFFF7C"/>
     <w:multiLevelType w:val="singleLevel"/>
@@ -31737,6 +33548,92 @@
     </w:lvl>
   </w:abstractNum>
   <w:abstractNum w:abstractNumId="12" w15:restartNumberingAfterBreak="0">
+    <w:nsid w:val="202F69C1"/>
+    <w:multiLevelType w:val="hybridMultilevel"/>
+    <w:tmpl w:val="AE14D544"/>
+    <w:lvl w:ilvl="0" w:tplc="141A000F">
+      <w:start w:val="1"/>
+      <w:numFmt w:val="decimal"/>
+      <w:lvlText w:val="%1."/>
+      <w:lvlJc w:val="left"/>
+      <w:pPr>
+        <w:ind w:left="720" w:hanging="360"/>
+      </w:pPr>
+    </w:lvl>
+    <w:lvl w:ilvl="1" w:tplc="141A0019" w:tentative="1">
+      <w:start w:val="1"/>
+      <w:numFmt w:val="lowerLetter"/>
+      <w:lvlText w:val="%2."/>
+      <w:lvlJc w:val="left"/>
+      <w:pPr>
+        <w:ind w:left="1440" w:hanging="360"/>
+      </w:pPr>
+    </w:lvl>
+    <w:lvl w:ilvl="2" w:tplc="141A001B" w:tentative="1">
+      <w:start w:val="1"/>
+      <w:numFmt w:val="lowerRoman"/>
+      <w:lvlText w:val="%3."/>
+      <w:lvlJc w:val="right"/>
+      <w:pPr>
+        <w:ind w:left="2160" w:hanging="180"/>
+      </w:pPr>
+    </w:lvl>
+    <w:lvl w:ilvl="3" w:tplc="141A000F" w:tentative="1">
+      <w:start w:val="1"/>
+      <w:numFmt w:val="decimal"/>
+      <w:lvlText w:val="%4."/>
+      <w:lvlJc w:val="left"/>
+      <w:pPr>
+        <w:ind w:left="2880" w:hanging="360"/>
+      </w:pPr>
+    </w:lvl>
+    <w:lvl w:ilvl="4" w:tplc="141A0019" w:tentative="1">
+      <w:start w:val="1"/>
+      <w:numFmt w:val="lowerLetter"/>
+      <w:lvlText w:val="%5."/>
+      <w:lvlJc w:val="left"/>
+      <w:pPr>
+        <w:ind w:left="3600" w:hanging="360"/>
+      </w:pPr>
+    </w:lvl>
+    <w:lvl w:ilvl="5" w:tplc="141A001B" w:tentative="1">
+      <w:start w:val="1"/>
+      <w:numFmt w:val="lowerRoman"/>
+      <w:lvlText w:val="%6."/>
+      <w:lvlJc w:val="right"/>
+      <w:pPr>
+        <w:ind w:left="4320" w:hanging="180"/>
+      </w:pPr>
+    </w:lvl>
+    <w:lvl w:ilvl="6" w:tplc="141A000F" w:tentative="1">
+      <w:start w:val="1"/>
+      <w:numFmt w:val="decimal"/>
+      <w:lvlText w:val="%7."/>
+      <w:lvlJc w:val="left"/>
+      <w:pPr>
+        <w:ind w:left="5040" w:hanging="360"/>
+      </w:pPr>
+    </w:lvl>
+    <w:lvl w:ilvl="7" w:tplc="141A0019" w:tentative="1">
+      <w:start w:val="1"/>
+      <w:numFmt w:val="lowerLetter"/>
+      <w:lvlText w:val="%8."/>
+      <w:lvlJc w:val="left"/>
+      <w:pPr>
+        <w:ind w:left="5760" w:hanging="360"/>
+      </w:pPr>
+    </w:lvl>
+    <w:lvl w:ilvl="8" w:tplc="141A001B" w:tentative="1">
+      <w:start w:val="1"/>
+      <w:numFmt w:val="lowerRoman"/>
+      <w:lvlText w:val="%9."/>
+      <w:lvlJc w:val="right"/>
+      <w:pPr>
+        <w:ind w:left="6480" w:hanging="180"/>
+      </w:pPr>
+    </w:lvl>
+  </w:abstractNum>
+  <w:abstractNum w:abstractNumId="13" w15:restartNumberingAfterBreak="0">
     <w:nsid w:val="3E312220"/>
     <w:multiLevelType w:val="hybridMultilevel"/>
     <w:tmpl w:val="09D80E06"/>
@@ -31825,7 +33722,7 @@
       </w:pPr>
     </w:lvl>
   </w:abstractNum>
-  <w:abstractNum w:abstractNumId="13" w15:restartNumberingAfterBreak="0">
+  <w:abstractNum w:abstractNumId="14" w15:restartNumberingAfterBreak="0">
     <w:nsid w:val="4A5A1099"/>
     <w:multiLevelType w:val="multilevel"/>
     <w:tmpl w:val="4268E1E0"/>
@@ -31912,7 +33809,7 @@
       </w:pPr>
     </w:lvl>
   </w:abstractNum>
-  <w:abstractNum w:abstractNumId="14" w15:restartNumberingAfterBreak="0">
+  <w:abstractNum w:abstractNumId="15" w15:restartNumberingAfterBreak="0">
     <w:nsid w:val="4E043F35"/>
     <w:multiLevelType w:val="hybridMultilevel"/>
     <w:tmpl w:val="1456AC00"/>
@@ -32025,7 +33922,7 @@
       </w:rPr>
     </w:lvl>
   </w:abstractNum>
-  <w:abstractNum w:abstractNumId="15" w15:restartNumberingAfterBreak="0">
+  <w:abstractNum w:abstractNumId="16" w15:restartNumberingAfterBreak="0">
     <w:nsid w:val="54B27D0C"/>
     <w:multiLevelType w:val="multilevel"/>
     <w:tmpl w:val="0409001D"/>
@@ -32111,7 +34008,7 @@
       </w:pPr>
     </w:lvl>
   </w:abstractNum>
-  <w:abstractNum w:abstractNumId="16" w15:restartNumberingAfterBreak="0">
+  <w:abstractNum w:abstractNumId="17" w15:restartNumberingAfterBreak="0">
     <w:nsid w:val="68D9280D"/>
     <w:multiLevelType w:val="hybridMultilevel"/>
     <w:tmpl w:val="B99C3EE0"/>
@@ -32200,7 +34097,7 @@
       </w:pPr>
     </w:lvl>
   </w:abstractNum>
-  <w:abstractNum w:abstractNumId="17" w15:restartNumberingAfterBreak="0">
+  <w:abstractNum w:abstractNumId="18" w15:restartNumberingAfterBreak="0">
     <w:nsid w:val="6D702056"/>
     <w:multiLevelType w:val="multilevel"/>
     <w:tmpl w:val="04090023"/>
@@ -32287,7 +34184,7 @@
       </w:pPr>
     </w:lvl>
   </w:abstractNum>
-  <w:abstractNum w:abstractNumId="18" w15:restartNumberingAfterBreak="0">
+  <w:abstractNum w:abstractNumId="19" w15:restartNumberingAfterBreak="0">
     <w:nsid w:val="7273740B"/>
     <w:multiLevelType w:val="multilevel"/>
     <w:tmpl w:val="0409001F"/>
@@ -32373,7 +34270,7 @@
       </w:pPr>
     </w:lvl>
   </w:abstractNum>
-  <w:abstractNum w:abstractNumId="19" w15:restartNumberingAfterBreak="0">
+  <w:abstractNum w:abstractNumId="20" w15:restartNumberingAfterBreak="0">
     <w:nsid w:val="7F095BE1"/>
     <w:multiLevelType w:val="hybridMultilevel"/>
     <w:tmpl w:val="FB42C8F0"/>
@@ -32486,71 +34383,74 @@
       </w:rPr>
     </w:lvl>
   </w:abstractNum>
-  <w:num w:numId="1" w16cid:durableId="937829257">
+  <w:num w:numId="1">
     <w:abstractNumId w:val="9"/>
   </w:num>
-  <w:num w:numId="2" w16cid:durableId="1414157846">
+  <w:num w:numId="2">
     <w:abstractNumId w:val="7"/>
   </w:num>
-  <w:num w:numId="3" w16cid:durableId="528300026">
+  <w:num w:numId="3">
     <w:abstractNumId w:val="6"/>
   </w:num>
-  <w:num w:numId="4" w16cid:durableId="472258270">
+  <w:num w:numId="4">
     <w:abstractNumId w:val="5"/>
   </w:num>
-  <w:num w:numId="5" w16cid:durableId="359598160">
+  <w:num w:numId="5">
     <w:abstractNumId w:val="4"/>
   </w:num>
-  <w:num w:numId="6" w16cid:durableId="1600674586">
+  <w:num w:numId="6">
     <w:abstractNumId w:val="8"/>
   </w:num>
-  <w:num w:numId="7" w16cid:durableId="160974772">
+  <w:num w:numId="7">
     <w:abstractNumId w:val="3"/>
   </w:num>
-  <w:num w:numId="8" w16cid:durableId="1211921308">
+  <w:num w:numId="8">
     <w:abstractNumId w:val="2"/>
   </w:num>
-  <w:num w:numId="9" w16cid:durableId="314988859">
+  <w:num w:numId="9">
     <w:abstractNumId w:val="1"/>
   </w:num>
-  <w:num w:numId="10" w16cid:durableId="1469588530">
+  <w:num w:numId="10">
     <w:abstractNumId w:val="0"/>
   </w:num>
-  <w:num w:numId="11" w16cid:durableId="1793547967">
+  <w:num w:numId="11">
     <w:abstractNumId w:val="9"/>
     <w:lvlOverride w:ilvl="0">
       <w:startOverride w:val="1"/>
     </w:lvlOverride>
   </w:num>
-  <w:num w:numId="12" w16cid:durableId="340276785">
+  <w:num w:numId="12">
+    <w:abstractNumId w:val="19"/>
+  </w:num>
+  <w:num w:numId="13">
+    <w:abstractNumId w:val="16"/>
+  </w:num>
+  <w:num w:numId="14">
+    <w:abstractNumId w:val="14"/>
+  </w:num>
+  <w:num w:numId="15">
     <w:abstractNumId w:val="18"/>
   </w:num>
-  <w:num w:numId="13" w16cid:durableId="576986908">
+  <w:num w:numId="16">
     <w:abstractNumId w:val="15"/>
   </w:num>
-  <w:num w:numId="14" w16cid:durableId="2000577455">
+  <w:num w:numId="17">
+    <w:abstractNumId w:val="10"/>
+  </w:num>
+  <w:num w:numId="18">
     <w:abstractNumId w:val="13"/>
   </w:num>
-  <w:num w:numId="15" w16cid:durableId="780147723">
+  <w:num w:numId="19">
+    <w:abstractNumId w:val="11"/>
+  </w:num>
+  <w:num w:numId="20">
     <w:abstractNumId w:val="17"/>
   </w:num>
-  <w:num w:numId="16" w16cid:durableId="507065338">
-    <w:abstractNumId w:val="14"/>
+  <w:num w:numId="21">
+    <w:abstractNumId w:val="20"/>
   </w:num>
-  <w:num w:numId="17" w16cid:durableId="1651060152">
-    <w:abstractNumId w:val="10"/>
-  </w:num>
-  <w:num w:numId="18" w16cid:durableId="1372613871">
+  <w:num w:numId="22">
     <w:abstractNumId w:val="12"/>
-  </w:num>
-  <w:num w:numId="19" w16cid:durableId="1870679485">
-    <w:abstractNumId w:val="11"/>
-  </w:num>
-  <w:num w:numId="20" w16cid:durableId="411121082">
-    <w:abstractNumId w:val="16"/>
-  </w:num>
-  <w:num w:numId="21" w16cid:durableId="373163124">
-    <w:abstractNumId w:val="19"/>
   </w:num>
 </w:numbering>
 </file>
@@ -33158,6 +35058,7 @@
   <w:style w:type="character" w:default="1" w:styleId="DefaultParagraphFont">
     <w:name w:val="Default Paragraph Font"/>
     <w:uiPriority w:val="1"/>
+    <w:semiHidden/>
     <w:unhideWhenUsed/>
   </w:style>
   <w:style w:type="table" w:default="1" w:styleId="TableNormal">

</xml_diff>